<commit_message>
Upd after Jul 13 2023 meeting
</commit_message>
<xml_diff>
--- a/materials.docx
+++ b/materials.docx
@@ -2402,6 +2402,1167 @@
           <w:sz w:val="52"/>
           <w:szCs w:val="52"/>
         </w:rPr>
+        <w:t>Unit 5 家有几口人，女儿几岁了，今年多大了，十岁，水</w:t>
+      </w:r>
+    </w:p>
+    <w:p>
+      <w:pPr>
+        <w:pStyle w:val="4"/>
+        <w:keepNext w:val="0"/>
+        <w:keepLines w:val="0"/>
+        <w:widowControl/>
+        <w:suppressLineNumbers w:val="0"/>
+        <w:spacing w:line="240" w:lineRule="auto"/>
+        <w:rPr>
+          <w:rFonts w:hint="default"/>
+          <w:sz w:val="52"/>
+          <w:szCs w:val="52"/>
+        </w:rPr>
+      </w:pPr>
+      <w:r>
+        <w:rPr>
+          <w:rFonts w:hint="default"/>
+          <w:sz w:val="52"/>
+          <w:szCs w:val="52"/>
+        </w:rPr>
+        <w:t xml:space="preserve">Unit 5 </w:t>
+      </w:r>
+      <w:r>
+        <w:rPr>
+          <w:rFonts w:hint="default"/>
+          <w:sz w:val="52"/>
+          <w:szCs w:val="52"/>
+        </w:rPr>
+        <w:fldChar w:fldCharType="begin"/>
+      </w:r>
+      <w:r>
+        <w:rPr>
+          <w:rFonts w:hint="default"/>
+          <w:sz w:val="52"/>
+          <w:szCs w:val="52"/>
+        </w:rPr>
+        <w:instrText xml:space="preserve"> EQ \* jc0 \* "Font:宋体" \* hps26 \o \ad(\s \up 25(jiā),家)</w:instrText>
+      </w:r>
+      <w:r>
+        <w:rPr>
+          <w:rFonts w:hint="default"/>
+          <w:sz w:val="52"/>
+          <w:szCs w:val="52"/>
+        </w:rPr>
+        <w:fldChar w:fldCharType="end"/>
+      </w:r>
+      <w:r>
+        <w:rPr>
+          <w:rFonts w:hint="default"/>
+          <w:sz w:val="52"/>
+          <w:szCs w:val="52"/>
+        </w:rPr>
+        <w:fldChar w:fldCharType="begin"/>
+      </w:r>
+      <w:r>
+        <w:rPr>
+          <w:rFonts w:hint="default"/>
+          <w:sz w:val="52"/>
+          <w:szCs w:val="52"/>
+        </w:rPr>
+        <w:instrText xml:space="preserve"> EQ \* jc0 \* "Font:宋体" \* hps26 \o \ad(\s \up 25(yǒu),有)</w:instrText>
+      </w:r>
+      <w:r>
+        <w:rPr>
+          <w:rFonts w:hint="default"/>
+          <w:sz w:val="52"/>
+          <w:szCs w:val="52"/>
+        </w:rPr>
+        <w:fldChar w:fldCharType="end"/>
+      </w:r>
+      <w:r>
+        <w:rPr>
+          <w:rFonts w:hint="default"/>
+          <w:sz w:val="52"/>
+          <w:szCs w:val="52"/>
+        </w:rPr>
+        <w:fldChar w:fldCharType="begin"/>
+      </w:r>
+      <w:r>
+        <w:rPr>
+          <w:rFonts w:hint="default"/>
+          <w:sz w:val="52"/>
+          <w:szCs w:val="52"/>
+        </w:rPr>
+        <w:instrText xml:space="preserve"> EQ \* jc0 \* "Font:宋体" \* hps26 \o \ad(\s \up 25(jǐ),几)</w:instrText>
+      </w:r>
+      <w:r>
+        <w:rPr>
+          <w:rFonts w:hint="default"/>
+          <w:sz w:val="52"/>
+          <w:szCs w:val="52"/>
+        </w:rPr>
+        <w:fldChar w:fldCharType="end"/>
+      </w:r>
+      <w:r>
+        <w:rPr>
+          <w:rFonts w:hint="default"/>
+          <w:sz w:val="52"/>
+          <w:szCs w:val="52"/>
+        </w:rPr>
+        <w:fldChar w:fldCharType="begin"/>
+      </w:r>
+      <w:r>
+        <w:rPr>
+          <w:rFonts w:hint="default"/>
+          <w:sz w:val="52"/>
+          <w:szCs w:val="52"/>
+        </w:rPr>
+        <w:instrText xml:space="preserve"> EQ \* jc0 \* "Font:宋体" \* hps26 \o \ad(\s \up 25(kǒu),口)</w:instrText>
+      </w:r>
+      <w:r>
+        <w:rPr>
+          <w:rFonts w:hint="default"/>
+          <w:sz w:val="52"/>
+          <w:szCs w:val="52"/>
+        </w:rPr>
+        <w:fldChar w:fldCharType="end"/>
+      </w:r>
+      <w:r>
+        <w:rPr>
+          <w:rFonts w:hint="default"/>
+          <w:sz w:val="52"/>
+          <w:szCs w:val="52"/>
+        </w:rPr>
+        <w:fldChar w:fldCharType="begin"/>
+      </w:r>
+      <w:r>
+        <w:rPr>
+          <w:rFonts w:hint="default"/>
+          <w:sz w:val="52"/>
+          <w:szCs w:val="52"/>
+        </w:rPr>
+        <w:instrText xml:space="preserve"> EQ \* jc0 \* "Font:宋体" \* hps26 \o \ad(\s \up 25(rén),人)</w:instrText>
+      </w:r>
+      <w:r>
+        <w:rPr>
+          <w:rFonts w:hint="default"/>
+          <w:sz w:val="52"/>
+          <w:szCs w:val="52"/>
+        </w:rPr>
+        <w:fldChar w:fldCharType="end"/>
+      </w:r>
+      <w:r>
+        <w:rPr>
+          <w:rFonts w:hint="default"/>
+          <w:sz w:val="52"/>
+          <w:szCs w:val="52"/>
+        </w:rPr>
+        <w:t>，</w:t>
+      </w:r>
+      <w:r>
+        <w:rPr>
+          <w:rFonts w:hint="default"/>
+          <w:sz w:val="52"/>
+          <w:szCs w:val="52"/>
+        </w:rPr>
+        <w:fldChar w:fldCharType="begin"/>
+      </w:r>
+      <w:r>
+        <w:rPr>
+          <w:rFonts w:hint="default"/>
+          <w:sz w:val="52"/>
+          <w:szCs w:val="52"/>
+        </w:rPr>
+        <w:instrText xml:space="preserve"> EQ \* jc0 \* "Font:宋体" \* hps26 \o \ad(\s \up 25(nǚ),女)</w:instrText>
+      </w:r>
+      <w:r>
+        <w:rPr>
+          <w:rFonts w:hint="default"/>
+          <w:sz w:val="52"/>
+          <w:szCs w:val="52"/>
+        </w:rPr>
+        <w:fldChar w:fldCharType="end"/>
+      </w:r>
+      <w:r>
+        <w:rPr>
+          <w:rFonts w:hint="default"/>
+          <w:sz w:val="52"/>
+          <w:szCs w:val="52"/>
+        </w:rPr>
+        <w:fldChar w:fldCharType="begin"/>
+      </w:r>
+      <w:r>
+        <w:rPr>
+          <w:rFonts w:hint="default"/>
+          <w:sz w:val="52"/>
+          <w:szCs w:val="52"/>
+        </w:rPr>
+        <w:instrText xml:space="preserve"> EQ \* jc0 \* "Font:宋体" \* hps26 \o \ad(\s \up 25(ér),儿)</w:instrText>
+      </w:r>
+      <w:r>
+        <w:rPr>
+          <w:rFonts w:hint="default"/>
+          <w:sz w:val="52"/>
+          <w:szCs w:val="52"/>
+        </w:rPr>
+        <w:fldChar w:fldCharType="end"/>
+      </w:r>
+      <w:r>
+        <w:rPr>
+          <w:rFonts w:hint="default"/>
+          <w:sz w:val="52"/>
+          <w:szCs w:val="52"/>
+        </w:rPr>
+        <w:fldChar w:fldCharType="begin"/>
+      </w:r>
+      <w:r>
+        <w:rPr>
+          <w:rFonts w:hint="default"/>
+          <w:sz w:val="52"/>
+          <w:szCs w:val="52"/>
+        </w:rPr>
+        <w:instrText xml:space="preserve"> EQ \* jc0 \* "Font:宋体" \* hps26 \o \ad(\s \up 25(jǐ),几)</w:instrText>
+      </w:r>
+      <w:r>
+        <w:rPr>
+          <w:rFonts w:hint="default"/>
+          <w:sz w:val="52"/>
+          <w:szCs w:val="52"/>
+        </w:rPr>
+        <w:fldChar w:fldCharType="end"/>
+      </w:r>
+      <w:r>
+        <w:rPr>
+          <w:rFonts w:hint="default"/>
+          <w:sz w:val="52"/>
+          <w:szCs w:val="52"/>
+        </w:rPr>
+        <w:fldChar w:fldCharType="begin"/>
+      </w:r>
+      <w:r>
+        <w:rPr>
+          <w:rFonts w:hint="default"/>
+          <w:sz w:val="52"/>
+          <w:szCs w:val="52"/>
+        </w:rPr>
+        <w:instrText xml:space="preserve"> EQ \* jc0 \* "Font:宋体" \* hps26 \o \ad(\s \up 25(suì),岁)</w:instrText>
+      </w:r>
+      <w:r>
+        <w:rPr>
+          <w:rFonts w:hint="default"/>
+          <w:sz w:val="52"/>
+          <w:szCs w:val="52"/>
+        </w:rPr>
+        <w:fldChar w:fldCharType="end"/>
+      </w:r>
+      <w:r>
+        <w:rPr>
+          <w:rFonts w:hint="default"/>
+          <w:sz w:val="52"/>
+          <w:szCs w:val="52"/>
+        </w:rPr>
+        <w:fldChar w:fldCharType="begin"/>
+      </w:r>
+      <w:r>
+        <w:rPr>
+          <w:rFonts w:hint="default"/>
+          <w:sz w:val="52"/>
+          <w:szCs w:val="52"/>
+        </w:rPr>
+        <w:instrText xml:space="preserve"> EQ \* jc0 \* "Font:宋体" \* hps26 \o \ad(\s \up 25(le),了)</w:instrText>
+      </w:r>
+      <w:r>
+        <w:rPr>
+          <w:rFonts w:hint="default"/>
+          <w:sz w:val="52"/>
+          <w:szCs w:val="52"/>
+        </w:rPr>
+        <w:fldChar w:fldCharType="end"/>
+      </w:r>
+      <w:r>
+        <w:rPr>
+          <w:rFonts w:hint="default"/>
+          <w:sz w:val="52"/>
+          <w:szCs w:val="52"/>
+        </w:rPr>
+        <w:t>，</w:t>
+      </w:r>
+      <w:r>
+        <w:rPr>
+          <w:rFonts w:hint="default"/>
+          <w:sz w:val="52"/>
+          <w:szCs w:val="52"/>
+        </w:rPr>
+        <w:fldChar w:fldCharType="begin"/>
+      </w:r>
+      <w:r>
+        <w:rPr>
+          <w:rFonts w:hint="default"/>
+          <w:sz w:val="52"/>
+          <w:szCs w:val="52"/>
+        </w:rPr>
+        <w:instrText xml:space="preserve"> EQ \* jc0 \* "Font:宋体" \* hps26 \o \ad(\s \up 25(jīn),今)</w:instrText>
+      </w:r>
+      <w:r>
+        <w:rPr>
+          <w:rFonts w:hint="default"/>
+          <w:sz w:val="52"/>
+          <w:szCs w:val="52"/>
+        </w:rPr>
+        <w:fldChar w:fldCharType="end"/>
+      </w:r>
+      <w:r>
+        <w:rPr>
+          <w:rFonts w:hint="default"/>
+          <w:sz w:val="52"/>
+          <w:szCs w:val="52"/>
+        </w:rPr>
+        <w:fldChar w:fldCharType="begin"/>
+      </w:r>
+      <w:r>
+        <w:rPr>
+          <w:rFonts w:hint="default"/>
+          <w:sz w:val="52"/>
+          <w:szCs w:val="52"/>
+        </w:rPr>
+        <w:instrText xml:space="preserve"> EQ \* jc0 \* "Font:宋体" \* hps26 \o \ad(\s \up 25(nián),年)</w:instrText>
+      </w:r>
+      <w:r>
+        <w:rPr>
+          <w:rFonts w:hint="default"/>
+          <w:sz w:val="52"/>
+          <w:szCs w:val="52"/>
+        </w:rPr>
+        <w:fldChar w:fldCharType="end"/>
+      </w:r>
+      <w:r>
+        <w:rPr>
+          <w:rFonts w:hint="default"/>
+          <w:sz w:val="52"/>
+          <w:szCs w:val="52"/>
+        </w:rPr>
+        <w:fldChar w:fldCharType="begin"/>
+      </w:r>
+      <w:r>
+        <w:rPr>
+          <w:rFonts w:hint="default"/>
+          <w:sz w:val="52"/>
+          <w:szCs w:val="52"/>
+        </w:rPr>
+        <w:instrText xml:space="preserve"> EQ \* jc0 \* "Font:宋体" \* hps26 \o \ad(\s \up 25(duō),多)</w:instrText>
+      </w:r>
+      <w:r>
+        <w:rPr>
+          <w:rFonts w:hint="default"/>
+          <w:sz w:val="52"/>
+          <w:szCs w:val="52"/>
+        </w:rPr>
+        <w:fldChar w:fldCharType="end"/>
+      </w:r>
+      <w:r>
+        <w:rPr>
+          <w:rFonts w:hint="default"/>
+          <w:sz w:val="52"/>
+          <w:szCs w:val="52"/>
+        </w:rPr>
+        <w:fldChar w:fldCharType="begin"/>
+      </w:r>
+      <w:r>
+        <w:rPr>
+          <w:rFonts w:hint="default"/>
+          <w:sz w:val="52"/>
+          <w:szCs w:val="52"/>
+        </w:rPr>
+        <w:instrText xml:space="preserve"> EQ \* jc0 \* "Font:宋体" \* hps26 \o \ad(\s \up 25(dà),大)</w:instrText>
+      </w:r>
+      <w:r>
+        <w:rPr>
+          <w:rFonts w:hint="default"/>
+          <w:sz w:val="52"/>
+          <w:szCs w:val="52"/>
+        </w:rPr>
+        <w:fldChar w:fldCharType="end"/>
+      </w:r>
+      <w:r>
+        <w:rPr>
+          <w:rFonts w:hint="default"/>
+          <w:sz w:val="52"/>
+          <w:szCs w:val="52"/>
+        </w:rPr>
+        <w:fldChar w:fldCharType="begin"/>
+      </w:r>
+      <w:r>
+        <w:rPr>
+          <w:rFonts w:hint="default"/>
+          <w:sz w:val="52"/>
+          <w:szCs w:val="52"/>
+        </w:rPr>
+        <w:instrText xml:space="preserve"> EQ \* jc0 \* "Font:宋体" \* hps26 \o \ad(\s \up 25(le),了)</w:instrText>
+      </w:r>
+      <w:r>
+        <w:rPr>
+          <w:rFonts w:hint="default"/>
+          <w:sz w:val="52"/>
+          <w:szCs w:val="52"/>
+        </w:rPr>
+        <w:fldChar w:fldCharType="end"/>
+      </w:r>
+      <w:r>
+        <w:rPr>
+          <w:rFonts w:hint="default"/>
+          <w:sz w:val="52"/>
+          <w:szCs w:val="52"/>
+        </w:rPr>
+        <w:t>，</w:t>
+      </w:r>
+      <w:r>
+        <w:rPr>
+          <w:rFonts w:hint="default"/>
+          <w:sz w:val="52"/>
+          <w:szCs w:val="52"/>
+        </w:rPr>
+        <w:fldChar w:fldCharType="begin"/>
+      </w:r>
+      <w:r>
+        <w:rPr>
+          <w:rFonts w:hint="default"/>
+          <w:sz w:val="52"/>
+          <w:szCs w:val="52"/>
+        </w:rPr>
+        <w:instrText xml:space="preserve"> EQ \* jc0 \* "Font:宋体" \* hps26 \o \ad(\s \up 25(shí),十)</w:instrText>
+      </w:r>
+      <w:r>
+        <w:rPr>
+          <w:rFonts w:hint="default"/>
+          <w:sz w:val="52"/>
+          <w:szCs w:val="52"/>
+        </w:rPr>
+        <w:fldChar w:fldCharType="end"/>
+      </w:r>
+      <w:r>
+        <w:rPr>
+          <w:rFonts w:hint="default"/>
+          <w:sz w:val="52"/>
+          <w:szCs w:val="52"/>
+        </w:rPr>
+        <w:fldChar w:fldCharType="begin"/>
+      </w:r>
+      <w:r>
+        <w:rPr>
+          <w:rFonts w:hint="default"/>
+          <w:sz w:val="52"/>
+          <w:szCs w:val="52"/>
+        </w:rPr>
+        <w:instrText xml:space="preserve"> EQ \* jc0 \* "Font:宋体" \* hps26 \o \ad(\s \up 25(suì),岁)</w:instrText>
+      </w:r>
+      <w:r>
+        <w:rPr>
+          <w:rFonts w:hint="default"/>
+          <w:sz w:val="52"/>
+          <w:szCs w:val="52"/>
+        </w:rPr>
+        <w:fldChar w:fldCharType="end"/>
+      </w:r>
+      <w:r>
+        <w:rPr>
+          <w:rFonts w:hint="default"/>
+          <w:sz w:val="52"/>
+          <w:szCs w:val="52"/>
+        </w:rPr>
+        <w:t>，</w:t>
+      </w:r>
+      <w:r>
+        <w:rPr>
+          <w:rFonts w:hint="default"/>
+          <w:sz w:val="52"/>
+          <w:szCs w:val="52"/>
+        </w:rPr>
+        <w:fldChar w:fldCharType="begin"/>
+      </w:r>
+      <w:r>
+        <w:rPr>
+          <w:rFonts w:hint="default"/>
+          <w:sz w:val="52"/>
+          <w:szCs w:val="52"/>
+        </w:rPr>
+        <w:instrText xml:space="preserve"> EQ \* jc0 \* "Font:宋体" \* hps26 \o \ad(\s \up 25(shuǐ),水)</w:instrText>
+      </w:r>
+      <w:r>
+        <w:rPr>
+          <w:rFonts w:hint="default"/>
+          <w:sz w:val="52"/>
+          <w:szCs w:val="52"/>
+        </w:rPr>
+        <w:fldChar w:fldCharType="end"/>
+      </w:r>
+    </w:p>
+    <w:p>
+      <w:pPr>
+        <w:pStyle w:val="4"/>
+        <w:keepNext w:val="0"/>
+        <w:keepLines w:val="0"/>
+        <w:widowControl/>
+        <w:suppressLineNumbers w:val="0"/>
+        <w:spacing w:line="240" w:lineRule="auto"/>
+        <w:rPr>
+          <w:rFonts w:hint="default"/>
+          <w:sz w:val="52"/>
+          <w:szCs w:val="52"/>
+        </w:rPr>
+      </w:pPr>
+    </w:p>
+    <w:p>
+      <w:pPr>
+        <w:pStyle w:val="4"/>
+        <w:keepNext w:val="0"/>
+        <w:keepLines w:val="0"/>
+        <w:widowControl/>
+        <w:suppressLineNumbers w:val="0"/>
+        <w:spacing w:line="240" w:lineRule="auto"/>
+        <w:rPr>
+          <w:rFonts w:hint="default"/>
+          <w:sz w:val="52"/>
+          <w:szCs w:val="52"/>
+        </w:rPr>
+      </w:pPr>
+      <w:r>
+        <w:rPr>
+          <w:rFonts w:hint="default"/>
+          <w:sz w:val="52"/>
+          <w:szCs w:val="52"/>
+        </w:rPr>
+        <w:t xml:space="preserve">Unit </w:t>
+      </w:r>
+      <w:r>
+        <w:rPr>
+          <w:rFonts w:hint="default"/>
+          <w:sz w:val="52"/>
+          <w:szCs w:val="52"/>
+        </w:rPr>
+        <w:t>6</w:t>
+      </w:r>
+      <w:r>
+        <w:rPr>
+          <w:rFonts w:hint="default"/>
+          <w:sz w:val="52"/>
+          <w:szCs w:val="52"/>
+        </w:rPr>
+        <w:t xml:space="preserve"> </w:t>
+      </w:r>
+      <w:r>
+        <w:rPr>
+          <w:rFonts w:hint="default"/>
+          <w:sz w:val="52"/>
+          <w:szCs w:val="52"/>
+        </w:rPr>
+        <w:t>你妈妈会说汉语，中国菜很好吃，不会做，写字，怎么读</w:t>
+      </w:r>
+    </w:p>
+    <w:p>
+      <w:pPr>
+        <w:pStyle w:val="4"/>
+        <w:keepNext w:val="0"/>
+        <w:keepLines w:val="0"/>
+        <w:widowControl/>
+        <w:suppressLineNumbers w:val="0"/>
+        <w:spacing w:line="240" w:lineRule="auto"/>
+        <w:rPr>
+          <w:rFonts w:hint="default"/>
+          <w:sz w:val="52"/>
+          <w:szCs w:val="52"/>
+        </w:rPr>
+      </w:pPr>
+    </w:p>
+    <w:p>
+      <w:pPr>
+        <w:pStyle w:val="4"/>
+        <w:keepNext w:val="0"/>
+        <w:keepLines w:val="0"/>
+        <w:widowControl/>
+        <w:suppressLineNumbers w:val="0"/>
+        <w:spacing w:line="240" w:lineRule="auto"/>
+        <w:rPr>
+          <w:rFonts w:hint="default"/>
+          <w:sz w:val="52"/>
+          <w:szCs w:val="52"/>
+        </w:rPr>
+      </w:pPr>
+      <w:r>
+        <w:rPr>
+          <w:rFonts w:hint="default"/>
+          <w:sz w:val="52"/>
+          <w:szCs w:val="52"/>
+        </w:rPr>
+        <w:t xml:space="preserve">Unit 6 </w:t>
+      </w:r>
+      <w:r>
+        <w:rPr>
+          <w:rFonts w:hint="default"/>
+          <w:sz w:val="52"/>
+          <w:szCs w:val="52"/>
+        </w:rPr>
+        <w:fldChar w:fldCharType="begin"/>
+      </w:r>
+      <w:r>
+        <w:rPr>
+          <w:rFonts w:hint="default"/>
+          <w:sz w:val="52"/>
+          <w:szCs w:val="52"/>
+        </w:rPr>
+        <w:instrText xml:space="preserve"> EQ \* jc0 \* "Font:宋体" \* hps26 \o \ad(\s \up 25(nǐ),你)</w:instrText>
+      </w:r>
+      <w:r>
+        <w:rPr>
+          <w:rFonts w:hint="default"/>
+          <w:sz w:val="52"/>
+          <w:szCs w:val="52"/>
+        </w:rPr>
+        <w:fldChar w:fldCharType="end"/>
+      </w:r>
+      <w:r>
+        <w:rPr>
+          <w:rFonts w:hint="default"/>
+          <w:sz w:val="52"/>
+          <w:szCs w:val="52"/>
+        </w:rPr>
+        <w:fldChar w:fldCharType="begin"/>
+      </w:r>
+      <w:r>
+        <w:rPr>
+          <w:rFonts w:hint="default"/>
+          <w:sz w:val="52"/>
+          <w:szCs w:val="52"/>
+        </w:rPr>
+        <w:instrText xml:space="preserve"> EQ \* jc0 \* "Font:宋体" \* hps26 \o \ad(\s \up 25(mā),妈)</w:instrText>
+      </w:r>
+      <w:r>
+        <w:rPr>
+          <w:rFonts w:hint="default"/>
+          <w:sz w:val="52"/>
+          <w:szCs w:val="52"/>
+        </w:rPr>
+        <w:fldChar w:fldCharType="end"/>
+      </w:r>
+      <w:r>
+        <w:rPr>
+          <w:rFonts w:hint="default"/>
+          <w:sz w:val="52"/>
+          <w:szCs w:val="52"/>
+        </w:rPr>
+        <w:fldChar w:fldCharType="begin"/>
+      </w:r>
+      <w:r>
+        <w:rPr>
+          <w:rFonts w:hint="default"/>
+          <w:sz w:val="52"/>
+          <w:szCs w:val="52"/>
+        </w:rPr>
+        <w:instrText xml:space="preserve"> EQ \* jc0 \* "Font:宋体" \* hps26 \o \ad(\s \up 25(mā),妈)</w:instrText>
+      </w:r>
+      <w:r>
+        <w:rPr>
+          <w:rFonts w:hint="default"/>
+          <w:sz w:val="52"/>
+          <w:szCs w:val="52"/>
+        </w:rPr>
+        <w:fldChar w:fldCharType="end"/>
+      </w:r>
+      <w:r>
+        <w:rPr>
+          <w:rFonts w:hint="default"/>
+          <w:sz w:val="52"/>
+          <w:szCs w:val="52"/>
+        </w:rPr>
+        <w:fldChar w:fldCharType="begin"/>
+      </w:r>
+      <w:r>
+        <w:rPr>
+          <w:rFonts w:hint="default"/>
+          <w:sz w:val="52"/>
+          <w:szCs w:val="52"/>
+        </w:rPr>
+        <w:instrText xml:space="preserve"> EQ \* jc0 \* "Font:宋体" \* hps26 \o \ad(\s \up 25(huì),会)</w:instrText>
+      </w:r>
+      <w:r>
+        <w:rPr>
+          <w:rFonts w:hint="default"/>
+          <w:sz w:val="52"/>
+          <w:szCs w:val="52"/>
+        </w:rPr>
+        <w:fldChar w:fldCharType="end"/>
+      </w:r>
+      <w:r>
+        <w:rPr>
+          <w:rFonts w:hint="default"/>
+          <w:sz w:val="52"/>
+          <w:szCs w:val="52"/>
+        </w:rPr>
+        <w:fldChar w:fldCharType="begin"/>
+      </w:r>
+      <w:r>
+        <w:rPr>
+          <w:rFonts w:hint="default"/>
+          <w:sz w:val="52"/>
+          <w:szCs w:val="52"/>
+        </w:rPr>
+        <w:instrText xml:space="preserve"> EQ \* jc0 \* "Font:宋体" \* hps26 \o \ad(\s \up 25(shuō),说)</w:instrText>
+      </w:r>
+      <w:r>
+        <w:rPr>
+          <w:rFonts w:hint="default"/>
+          <w:sz w:val="52"/>
+          <w:szCs w:val="52"/>
+        </w:rPr>
+        <w:fldChar w:fldCharType="end"/>
+      </w:r>
+      <w:r>
+        <w:rPr>
+          <w:rFonts w:hint="default"/>
+          <w:sz w:val="52"/>
+          <w:szCs w:val="52"/>
+        </w:rPr>
+        <w:fldChar w:fldCharType="begin"/>
+      </w:r>
+      <w:r>
+        <w:rPr>
+          <w:rFonts w:hint="default"/>
+          <w:sz w:val="52"/>
+          <w:szCs w:val="52"/>
+        </w:rPr>
+        <w:instrText xml:space="preserve"> EQ \* jc0 \* "Font:宋体" \* hps26 \o \ad(\s \up 25(hàn),汉)</w:instrText>
+      </w:r>
+      <w:r>
+        <w:rPr>
+          <w:rFonts w:hint="default"/>
+          <w:sz w:val="52"/>
+          <w:szCs w:val="52"/>
+        </w:rPr>
+        <w:fldChar w:fldCharType="end"/>
+      </w:r>
+      <w:r>
+        <w:rPr>
+          <w:rFonts w:hint="default"/>
+          <w:sz w:val="52"/>
+          <w:szCs w:val="52"/>
+        </w:rPr>
+        <w:fldChar w:fldCharType="begin"/>
+      </w:r>
+      <w:r>
+        <w:rPr>
+          <w:rFonts w:hint="default"/>
+          <w:sz w:val="52"/>
+          <w:szCs w:val="52"/>
+        </w:rPr>
+        <w:instrText xml:space="preserve"> EQ \* jc0 \* "Font:宋体" \* hps26 \o \ad(\s \up 25(yǔ),语)</w:instrText>
+      </w:r>
+      <w:r>
+        <w:rPr>
+          <w:rFonts w:hint="default"/>
+          <w:sz w:val="52"/>
+          <w:szCs w:val="52"/>
+        </w:rPr>
+        <w:fldChar w:fldCharType="end"/>
+      </w:r>
+      <w:r>
+        <w:rPr>
+          <w:rFonts w:hint="default"/>
+          <w:sz w:val="52"/>
+          <w:szCs w:val="52"/>
+        </w:rPr>
+        <w:t>，</w:t>
+      </w:r>
+      <w:r>
+        <w:rPr>
+          <w:rFonts w:hint="default"/>
+          <w:sz w:val="52"/>
+          <w:szCs w:val="52"/>
+        </w:rPr>
+        <w:fldChar w:fldCharType="begin"/>
+      </w:r>
+      <w:r>
+        <w:rPr>
+          <w:rFonts w:hint="default"/>
+          <w:sz w:val="52"/>
+          <w:szCs w:val="52"/>
+        </w:rPr>
+        <w:instrText xml:space="preserve"> EQ \* jc0 \* "Font:宋体" \* hps26 \o \ad(\s \up 25(zhōnɡ),中)</w:instrText>
+      </w:r>
+      <w:r>
+        <w:rPr>
+          <w:rFonts w:hint="default"/>
+          <w:sz w:val="52"/>
+          <w:szCs w:val="52"/>
+        </w:rPr>
+        <w:fldChar w:fldCharType="end"/>
+      </w:r>
+      <w:r>
+        <w:rPr>
+          <w:rFonts w:hint="default"/>
+          <w:sz w:val="52"/>
+          <w:szCs w:val="52"/>
+        </w:rPr>
+        <w:fldChar w:fldCharType="begin"/>
+      </w:r>
+      <w:r>
+        <w:rPr>
+          <w:rFonts w:hint="default"/>
+          <w:sz w:val="52"/>
+          <w:szCs w:val="52"/>
+        </w:rPr>
+        <w:instrText xml:space="preserve"> EQ \* jc0 \* "Font:宋体" \* hps26 \o \ad(\s \up 25(ɡuó),国)</w:instrText>
+      </w:r>
+      <w:r>
+        <w:rPr>
+          <w:rFonts w:hint="default"/>
+          <w:sz w:val="52"/>
+          <w:szCs w:val="52"/>
+        </w:rPr>
+        <w:fldChar w:fldCharType="end"/>
+      </w:r>
+      <w:r>
+        <w:rPr>
+          <w:rFonts w:hint="default"/>
+          <w:sz w:val="52"/>
+          <w:szCs w:val="52"/>
+        </w:rPr>
+        <w:fldChar w:fldCharType="begin"/>
+      </w:r>
+      <w:r>
+        <w:rPr>
+          <w:rFonts w:hint="default"/>
+          <w:sz w:val="52"/>
+          <w:szCs w:val="52"/>
+        </w:rPr>
+        <w:instrText xml:space="preserve"> EQ \* jc0 \* "Font:宋体" \* hps26 \o \ad(\s \up 25(cài),菜)</w:instrText>
+      </w:r>
+      <w:r>
+        <w:rPr>
+          <w:rFonts w:hint="default"/>
+          <w:sz w:val="52"/>
+          <w:szCs w:val="52"/>
+        </w:rPr>
+        <w:fldChar w:fldCharType="end"/>
+      </w:r>
+      <w:r>
+        <w:rPr>
+          <w:rFonts w:hint="default"/>
+          <w:sz w:val="52"/>
+          <w:szCs w:val="52"/>
+        </w:rPr>
+        <w:fldChar w:fldCharType="begin"/>
+      </w:r>
+      <w:r>
+        <w:rPr>
+          <w:rFonts w:hint="default"/>
+          <w:sz w:val="52"/>
+          <w:szCs w:val="52"/>
+        </w:rPr>
+        <w:instrText xml:space="preserve"> EQ \* jc0 \* "Font:宋体" \* hps26 \o \ad(\s \up 25(hěn),很)</w:instrText>
+      </w:r>
+      <w:r>
+        <w:rPr>
+          <w:rFonts w:hint="default"/>
+          <w:sz w:val="52"/>
+          <w:szCs w:val="52"/>
+        </w:rPr>
+        <w:fldChar w:fldCharType="end"/>
+      </w:r>
+      <w:r>
+        <w:rPr>
+          <w:rFonts w:hint="default"/>
+          <w:sz w:val="52"/>
+          <w:szCs w:val="52"/>
+        </w:rPr>
+        <w:fldChar w:fldCharType="begin"/>
+      </w:r>
+      <w:r>
+        <w:rPr>
+          <w:rFonts w:hint="default"/>
+          <w:sz w:val="52"/>
+          <w:szCs w:val="52"/>
+        </w:rPr>
+        <w:instrText xml:space="preserve"> EQ \* jc0 \* "Font:宋体" \* hps26 \o \ad(\s \up 25(hǎo),好)</w:instrText>
+      </w:r>
+      <w:r>
+        <w:rPr>
+          <w:rFonts w:hint="default"/>
+          <w:sz w:val="52"/>
+          <w:szCs w:val="52"/>
+        </w:rPr>
+        <w:fldChar w:fldCharType="end"/>
+      </w:r>
+      <w:r>
+        <w:rPr>
+          <w:rFonts w:hint="default"/>
+          <w:sz w:val="52"/>
+          <w:szCs w:val="52"/>
+        </w:rPr>
+        <w:fldChar w:fldCharType="begin"/>
+      </w:r>
+      <w:r>
+        <w:rPr>
+          <w:rFonts w:hint="default"/>
+          <w:sz w:val="52"/>
+          <w:szCs w:val="52"/>
+        </w:rPr>
+        <w:instrText xml:space="preserve"> EQ \* jc0 \* "Font:宋体" \* hps26 \o \ad(\s \up 25(chī),吃)</w:instrText>
+      </w:r>
+      <w:r>
+        <w:rPr>
+          <w:rFonts w:hint="default"/>
+          <w:sz w:val="52"/>
+          <w:szCs w:val="52"/>
+        </w:rPr>
+        <w:fldChar w:fldCharType="end"/>
+      </w:r>
+      <w:r>
+        <w:rPr>
+          <w:rFonts w:hint="default"/>
+          <w:sz w:val="52"/>
+          <w:szCs w:val="52"/>
+        </w:rPr>
+        <w:t>，</w:t>
+      </w:r>
+      <w:r>
+        <w:rPr>
+          <w:rFonts w:hint="default"/>
+          <w:sz w:val="52"/>
+          <w:szCs w:val="52"/>
+        </w:rPr>
+        <w:fldChar w:fldCharType="begin"/>
+      </w:r>
+      <w:r>
+        <w:rPr>
+          <w:rFonts w:hint="default"/>
+          <w:sz w:val="52"/>
+          <w:szCs w:val="52"/>
+        </w:rPr>
+        <w:instrText xml:space="preserve"> EQ \* jc0 \* "Font:宋体" \* hps26 \o \ad(\s \up 25(bú),不)</w:instrText>
+      </w:r>
+      <w:r>
+        <w:rPr>
+          <w:rFonts w:hint="default"/>
+          <w:sz w:val="52"/>
+          <w:szCs w:val="52"/>
+        </w:rPr>
+        <w:fldChar w:fldCharType="end"/>
+      </w:r>
+      <w:r>
+        <w:rPr>
+          <w:rFonts w:hint="default"/>
+          <w:sz w:val="52"/>
+          <w:szCs w:val="52"/>
+        </w:rPr>
+        <w:fldChar w:fldCharType="begin"/>
+      </w:r>
+      <w:r>
+        <w:rPr>
+          <w:rFonts w:hint="default"/>
+          <w:sz w:val="52"/>
+          <w:szCs w:val="52"/>
+        </w:rPr>
+        <w:instrText xml:space="preserve"> EQ \* jc0 \* "Font:宋体" \* hps26 \o \ad(\s \up 25(huì),会)</w:instrText>
+      </w:r>
+      <w:r>
+        <w:rPr>
+          <w:rFonts w:hint="default"/>
+          <w:sz w:val="52"/>
+          <w:szCs w:val="52"/>
+        </w:rPr>
+        <w:fldChar w:fldCharType="end"/>
+      </w:r>
+      <w:r>
+        <w:rPr>
+          <w:rFonts w:hint="default"/>
+          <w:sz w:val="52"/>
+          <w:szCs w:val="52"/>
+        </w:rPr>
+        <w:fldChar w:fldCharType="begin"/>
+      </w:r>
+      <w:r>
+        <w:rPr>
+          <w:rFonts w:hint="default"/>
+          <w:sz w:val="52"/>
+          <w:szCs w:val="52"/>
+        </w:rPr>
+        <w:instrText xml:space="preserve"> EQ \* jc0 \* "Font:宋体" \* hps26 \o \ad(\s \up 25(zuò),做)</w:instrText>
+      </w:r>
+      <w:r>
+        <w:rPr>
+          <w:rFonts w:hint="default"/>
+          <w:sz w:val="52"/>
+          <w:szCs w:val="52"/>
+        </w:rPr>
+        <w:fldChar w:fldCharType="end"/>
+      </w:r>
+      <w:r>
+        <w:rPr>
+          <w:rFonts w:hint="default"/>
+          <w:sz w:val="52"/>
+          <w:szCs w:val="52"/>
+        </w:rPr>
+        <w:t>，</w:t>
+      </w:r>
+      <w:r>
+        <w:rPr>
+          <w:rFonts w:hint="default"/>
+          <w:sz w:val="52"/>
+          <w:szCs w:val="52"/>
+        </w:rPr>
+        <w:fldChar w:fldCharType="begin"/>
+      </w:r>
+      <w:r>
+        <w:rPr>
+          <w:rFonts w:hint="default"/>
+          <w:sz w:val="52"/>
+          <w:szCs w:val="52"/>
+        </w:rPr>
+        <w:instrText xml:space="preserve"> EQ \* jc0 \* "Font:宋体" \* hps26 \o \ad(\s \up 25(xiě),写)</w:instrText>
+      </w:r>
+      <w:r>
+        <w:rPr>
+          <w:rFonts w:hint="default"/>
+          <w:sz w:val="52"/>
+          <w:szCs w:val="52"/>
+        </w:rPr>
+        <w:fldChar w:fldCharType="end"/>
+      </w:r>
+      <w:r>
+        <w:rPr>
+          <w:rFonts w:hint="default"/>
+          <w:sz w:val="52"/>
+          <w:szCs w:val="52"/>
+        </w:rPr>
+        <w:fldChar w:fldCharType="begin"/>
+      </w:r>
+      <w:r>
+        <w:rPr>
+          <w:rFonts w:hint="default"/>
+          <w:sz w:val="52"/>
+          <w:szCs w:val="52"/>
+        </w:rPr>
+        <w:instrText xml:space="preserve"> EQ \* jc0 \* "Font:宋体" \* hps26 \o \ad(\s \up 25(zì),字)</w:instrText>
+      </w:r>
+      <w:r>
+        <w:rPr>
+          <w:rFonts w:hint="default"/>
+          <w:sz w:val="52"/>
+          <w:szCs w:val="52"/>
+        </w:rPr>
+        <w:fldChar w:fldCharType="end"/>
+      </w:r>
+      <w:r>
+        <w:rPr>
+          <w:rFonts w:hint="default"/>
+          <w:sz w:val="52"/>
+          <w:szCs w:val="52"/>
+        </w:rPr>
+        <w:t>，</w:t>
+      </w:r>
+      <w:r>
+        <w:rPr>
+          <w:rFonts w:hint="default"/>
+          <w:sz w:val="52"/>
+          <w:szCs w:val="52"/>
+        </w:rPr>
+        <w:fldChar w:fldCharType="begin"/>
+      </w:r>
+      <w:r>
+        <w:rPr>
+          <w:rFonts w:hint="default"/>
+          <w:sz w:val="52"/>
+          <w:szCs w:val="52"/>
+        </w:rPr>
+        <w:instrText xml:space="preserve"> EQ \* jc0 \* "Font:宋体" \* hps26 \o \ad(\s \up 25(zěn),怎)</w:instrText>
+      </w:r>
+      <w:r>
+        <w:rPr>
+          <w:rFonts w:hint="default"/>
+          <w:sz w:val="52"/>
+          <w:szCs w:val="52"/>
+        </w:rPr>
+        <w:fldChar w:fldCharType="end"/>
+      </w:r>
+      <w:r>
+        <w:rPr>
+          <w:rFonts w:hint="default"/>
+          <w:sz w:val="52"/>
+          <w:szCs w:val="52"/>
+        </w:rPr>
+        <w:fldChar w:fldCharType="begin"/>
+      </w:r>
+      <w:r>
+        <w:rPr>
+          <w:rFonts w:hint="default"/>
+          <w:sz w:val="52"/>
+          <w:szCs w:val="52"/>
+        </w:rPr>
+        <w:instrText xml:space="preserve"> EQ \* jc0 \* "Font:宋体" \* hps26 \o \ad(\s \up 25(me),么)</w:instrText>
+      </w:r>
+      <w:r>
+        <w:rPr>
+          <w:rFonts w:hint="default"/>
+          <w:sz w:val="52"/>
+          <w:szCs w:val="52"/>
+        </w:rPr>
+        <w:fldChar w:fldCharType="end"/>
+      </w:r>
+      <w:r>
+        <w:rPr>
+          <w:rFonts w:hint="default"/>
+          <w:sz w:val="52"/>
+          <w:szCs w:val="52"/>
+        </w:rPr>
+        <w:fldChar w:fldCharType="begin"/>
+      </w:r>
+      <w:r>
+        <w:rPr>
+          <w:rFonts w:hint="default"/>
+          <w:sz w:val="52"/>
+          <w:szCs w:val="52"/>
+        </w:rPr>
+        <w:instrText xml:space="preserve"> EQ \* jc0 \* "Font:宋体" \* hps26 \o \ad(\s \up 25(dú),读)</w:instrText>
+      </w:r>
+      <w:r>
+        <w:rPr>
+          <w:rFonts w:hint="default"/>
+          <w:sz w:val="52"/>
+          <w:szCs w:val="52"/>
+        </w:rPr>
+        <w:fldChar w:fldCharType="end"/>
+      </w:r>
+    </w:p>
+    <w:p>
+      <w:pPr>
+        <w:pStyle w:val="4"/>
+        <w:keepNext w:val="0"/>
+        <w:keepLines w:val="0"/>
+        <w:widowControl/>
+        <w:suppressLineNumbers w:val="0"/>
+        <w:spacing w:line="240" w:lineRule="auto"/>
+        <w:rPr>
+          <w:rFonts w:hint="default"/>
+          <w:sz w:val="52"/>
+          <w:szCs w:val="52"/>
+        </w:rPr>
+      </w:pPr>
+    </w:p>
+    <w:p>
+      <w:pPr>
+        <w:pStyle w:val="4"/>
+        <w:keepNext w:val="0"/>
+        <w:keepLines w:val="0"/>
+        <w:widowControl/>
+        <w:suppressLineNumbers w:val="0"/>
+        <w:spacing w:line="240" w:lineRule="auto"/>
+        <w:rPr>
+          <w:rFonts w:hint="default"/>
+          <w:sz w:val="52"/>
+          <w:szCs w:val="52"/>
+        </w:rPr>
+      </w:pPr>
+      <w:r>
+        <w:rPr>
+          <w:rFonts w:hint="default"/>
+          <w:sz w:val="52"/>
+          <w:szCs w:val="52"/>
+        </w:rPr>
         <w:t>Jun/29/2023</w:t>
       </w:r>
     </w:p>
@@ -2425,98 +3586,6 @@
           <w:sz w:val="52"/>
           <w:szCs w:val="52"/>
         </w:rPr>
-        <w:t>知心，知心人，知遇</w:t>
-      </w:r>
-    </w:p>
-    <w:p>
-      <w:pPr>
-        <w:pStyle w:val="4"/>
-        <w:keepNext w:val="0"/>
-        <w:keepLines w:val="0"/>
-        <w:widowControl/>
-        <w:suppressLineNumbers w:val="0"/>
-        <w:spacing w:line="240" w:lineRule="auto"/>
-        <w:rPr>
-          <w:rFonts w:hint="default"/>
-          <w:sz w:val="52"/>
-          <w:szCs w:val="52"/>
-        </w:rPr>
-      </w:pPr>
-      <w:r>
-        <w:rPr>
-          <w:rFonts w:hint="default"/>
-          <w:sz w:val="52"/>
-          <w:szCs w:val="52"/>
-        </w:rPr>
-        <w:t>路上，上路，一路，路人，思路，山路，路边，过路，马路</w:t>
-      </w:r>
-    </w:p>
-    <w:p>
-      <w:pPr>
-        <w:pStyle w:val="4"/>
-        <w:keepNext w:val="0"/>
-        <w:keepLines w:val="0"/>
-        <w:widowControl/>
-        <w:suppressLineNumbers w:val="0"/>
-        <w:spacing w:line="240" w:lineRule="auto"/>
-        <w:rPr>
-          <w:rFonts w:hint="default"/>
-          <w:sz w:val="52"/>
-          <w:szCs w:val="52"/>
-        </w:rPr>
-      </w:pPr>
-      <w:r>
-        <w:rPr>
-          <w:rFonts w:hint="default"/>
-          <w:sz w:val="52"/>
-          <w:szCs w:val="52"/>
-        </w:rPr>
-        <w:t>心连心，连日，连夜</w:t>
-      </w:r>
-    </w:p>
-    <w:p>
-      <w:pPr>
-        <w:pStyle w:val="4"/>
-        <w:keepNext w:val="0"/>
-        <w:keepLines w:val="0"/>
-        <w:widowControl/>
-        <w:suppressLineNumbers w:val="0"/>
-        <w:spacing w:line="240" w:lineRule="auto"/>
-        <w:rPr>
-          <w:rFonts w:hint="default"/>
-          <w:sz w:val="52"/>
-          <w:szCs w:val="52"/>
-        </w:rPr>
-      </w:pPr>
-      <w:r>
-        <w:rPr>
-          <w:rFonts w:hint="default"/>
-          <w:sz w:val="52"/>
-          <w:szCs w:val="52"/>
-        </w:rPr>
-        <w:t>外边，外人，外国人，外海，海外，外心，外语，外遇</w:t>
-      </w:r>
-    </w:p>
-    <w:p>
-      <w:pPr>
-        <w:pStyle w:val="4"/>
-        <w:keepNext w:val="0"/>
-        <w:keepLines w:val="0"/>
-        <w:widowControl/>
-        <w:suppressLineNumbers w:val="0"/>
-        <w:spacing w:line="240" w:lineRule="auto"/>
-        <w:rPr>
-          <w:rFonts w:hint="default"/>
-          <w:sz w:val="52"/>
-          <w:szCs w:val="52"/>
-        </w:rPr>
-      </w:pPr>
-      <w:r>
-        <w:rPr>
-          <w:rFonts w:hint="default"/>
-          <w:sz w:val="52"/>
-          <w:szCs w:val="52"/>
-        </w:rPr>
         <w:t xml:space="preserve">知心 (zhī xīn) - intimate; </w:t>
       </w:r>
     </w:p>
@@ -2871,21 +3940,6 @@
           <w:szCs w:val="52"/>
         </w:rPr>
       </w:pPr>
-    </w:p>
-    <w:p>
-      <w:pPr>
-        <w:pStyle w:val="4"/>
-        <w:keepNext w:val="0"/>
-        <w:keepLines w:val="0"/>
-        <w:widowControl/>
-        <w:suppressLineNumbers w:val="0"/>
-        <w:spacing w:line="240" w:lineRule="auto"/>
-        <w:rPr>
-          <w:rFonts w:hint="default"/>
-          <w:sz w:val="52"/>
-          <w:szCs w:val="52"/>
-        </w:rPr>
-      </w:pPr>
       <w:r>
         <w:rPr>
           <w:rFonts w:hint="default"/>
@@ -3055,6 +4109,932 @@
         </w:rPr>
         <w:t>外遇 (wài yù) - extramarital affair</w:t>
       </w:r>
+    </w:p>
+    <w:p>
+      <w:pPr>
+        <w:pStyle w:val="4"/>
+        <w:keepNext w:val="0"/>
+        <w:keepLines w:val="0"/>
+        <w:widowControl/>
+        <w:suppressLineNumbers w:val="0"/>
+        <w:spacing w:line="240" w:lineRule="auto"/>
+        <w:rPr>
+          <w:rFonts w:hint="default"/>
+          <w:sz w:val="52"/>
+          <w:szCs w:val="52"/>
+        </w:rPr>
+      </w:pPr>
+    </w:p>
+    <w:p>
+      <w:pPr>
+        <w:pStyle w:val="4"/>
+        <w:keepNext w:val="0"/>
+        <w:keepLines w:val="0"/>
+        <w:widowControl/>
+        <w:suppressLineNumbers w:val="0"/>
+        <w:spacing w:line="240" w:lineRule="auto"/>
+        <w:rPr>
+          <w:rFonts w:hint="default"/>
+          <w:sz w:val="52"/>
+          <w:szCs w:val="52"/>
+        </w:rPr>
+      </w:pPr>
+      <w:r>
+        <w:rPr>
+          <w:rFonts w:hint="default"/>
+          <w:sz w:val="52"/>
+          <w:szCs w:val="52"/>
+        </w:rPr>
+        <w:t>Jul/13/2023</w:t>
+      </w:r>
+    </w:p>
+    <w:p>
+      <w:pPr>
+        <w:pStyle w:val="4"/>
+        <w:keepNext w:val="0"/>
+        <w:keepLines w:val="0"/>
+        <w:widowControl/>
+        <w:suppressLineNumbers w:val="0"/>
+        <w:spacing w:line="240" w:lineRule="auto"/>
+        <w:rPr>
+          <w:rFonts w:hint="default" w:eastAsia="宋体"/>
+          <w:sz w:val="52"/>
+          <w:szCs w:val="52"/>
+        </w:rPr>
+      </w:pPr>
+      <w:r>
+        <w:rPr>
+          <w:rFonts w:hint="default" w:eastAsia="宋体"/>
+          <w:sz w:val="52"/>
+          <w:szCs w:val="52"/>
+        </w:rPr>
+        <w:t>漫长 (màn cháng) - long, lengthy</w:t>
+      </w:r>
+    </w:p>
+    <w:p>
+      <w:pPr>
+        <w:pStyle w:val="4"/>
+        <w:keepNext w:val="0"/>
+        <w:keepLines w:val="0"/>
+        <w:widowControl/>
+        <w:suppressLineNumbers w:val="0"/>
+        <w:spacing w:line="240" w:lineRule="auto"/>
+        <w:rPr>
+          <w:rFonts w:hint="default" w:eastAsia="宋体"/>
+          <w:sz w:val="52"/>
+          <w:szCs w:val="52"/>
+        </w:rPr>
+      </w:pPr>
+      <w:r>
+        <w:rPr>
+          <w:rFonts w:hint="default" w:eastAsia="宋体"/>
+          <w:sz w:val="52"/>
+          <w:szCs w:val="52"/>
+        </w:rPr>
+        <w:t>深海 (shēn hǎi) - deep sea</w:t>
+      </w:r>
+    </w:p>
+    <w:p>
+      <w:pPr>
+        <w:pStyle w:val="4"/>
+        <w:keepNext w:val="0"/>
+        <w:keepLines w:val="0"/>
+        <w:widowControl/>
+        <w:suppressLineNumbers w:val="0"/>
+        <w:spacing w:line="240" w:lineRule="auto"/>
+        <w:rPr>
+          <w:rFonts w:hint="default" w:eastAsia="宋体"/>
+          <w:sz w:val="52"/>
+          <w:szCs w:val="52"/>
+        </w:rPr>
+      </w:pPr>
+      <w:r>
+        <w:rPr>
+          <w:rFonts w:hint="default" w:eastAsia="宋体"/>
+          <w:sz w:val="52"/>
+          <w:szCs w:val="52"/>
+        </w:rPr>
+        <w:t>深夜 (shēn yè) - late at night</w:t>
+      </w:r>
+    </w:p>
+    <w:p>
+      <w:pPr>
+        <w:pStyle w:val="4"/>
+        <w:keepNext w:val="0"/>
+        <w:keepLines w:val="0"/>
+        <w:widowControl/>
+        <w:suppressLineNumbers w:val="0"/>
+        <w:spacing w:line="240" w:lineRule="auto"/>
+        <w:rPr>
+          <w:rFonts w:hint="default" w:eastAsia="宋体"/>
+          <w:sz w:val="52"/>
+          <w:szCs w:val="52"/>
+        </w:rPr>
+      </w:pPr>
+      <w:r>
+        <w:rPr>
+          <w:rFonts w:hint="default" w:eastAsia="宋体"/>
+          <w:sz w:val="52"/>
+          <w:szCs w:val="52"/>
+        </w:rPr>
+        <w:t>深知 (shēn zhī) - well aware, fully aware</w:t>
+      </w:r>
+    </w:p>
+    <w:p>
+      <w:pPr>
+        <w:pStyle w:val="4"/>
+        <w:keepNext w:val="0"/>
+        <w:keepLines w:val="0"/>
+        <w:widowControl/>
+        <w:suppressLineNumbers w:val="0"/>
+        <w:spacing w:line="240" w:lineRule="auto"/>
+        <w:rPr>
+          <w:rFonts w:hint="default" w:eastAsia="宋体"/>
+          <w:sz w:val="52"/>
+          <w:szCs w:val="52"/>
+        </w:rPr>
+      </w:pPr>
+      <w:r>
+        <w:rPr>
+          <w:rFonts w:hint="default" w:eastAsia="宋体"/>
+          <w:sz w:val="52"/>
+          <w:szCs w:val="52"/>
+        </w:rPr>
+        <w:t>深思 (shēn sī) - deep thought, contemplation</w:t>
+      </w:r>
+    </w:p>
+    <w:p>
+      <w:pPr>
+        <w:pStyle w:val="4"/>
+        <w:keepNext w:val="0"/>
+        <w:keepLines w:val="0"/>
+        <w:widowControl/>
+        <w:suppressLineNumbers w:val="0"/>
+        <w:spacing w:line="240" w:lineRule="auto"/>
+        <w:rPr>
+          <w:rFonts w:hint="default" w:eastAsia="宋体"/>
+          <w:sz w:val="52"/>
+          <w:szCs w:val="52"/>
+        </w:rPr>
+      </w:pPr>
+      <w:r>
+        <w:rPr>
+          <w:rFonts w:hint="default" w:eastAsia="宋体"/>
+          <w:sz w:val="52"/>
+          <w:szCs w:val="52"/>
+        </w:rPr>
+        <w:t>深山 (shēn shān) - deep mountains, remote mountains</w:t>
+      </w:r>
+    </w:p>
+    <w:p>
+      <w:pPr>
+        <w:pStyle w:val="4"/>
+        <w:keepNext w:val="0"/>
+        <w:keepLines w:val="0"/>
+        <w:widowControl/>
+        <w:suppressLineNumbers w:val="0"/>
+        <w:spacing w:line="240" w:lineRule="auto"/>
+        <w:rPr>
+          <w:rFonts w:hint="default" w:eastAsia="宋体"/>
+          <w:sz w:val="52"/>
+          <w:szCs w:val="52"/>
+        </w:rPr>
+      </w:pPr>
+      <w:r>
+        <w:rPr>
+          <w:rFonts w:hint="default" w:eastAsia="宋体"/>
+          <w:sz w:val="52"/>
+          <w:szCs w:val="52"/>
+        </w:rPr>
+        <w:t>水深 (shuǐ shēn) - water depth</w:t>
+      </w:r>
+    </w:p>
+    <w:p>
+      <w:pPr>
+        <w:pStyle w:val="4"/>
+        <w:keepNext w:val="0"/>
+        <w:keepLines w:val="0"/>
+        <w:widowControl/>
+        <w:suppressLineNumbers w:val="0"/>
+        <w:spacing w:line="240" w:lineRule="auto"/>
+        <w:rPr>
+          <w:rFonts w:hint="default" w:eastAsia="宋体"/>
+          <w:sz w:val="52"/>
+          <w:szCs w:val="52"/>
+        </w:rPr>
+      </w:pPr>
+      <w:r>
+        <w:rPr>
+          <w:rFonts w:hint="default" w:eastAsia="宋体"/>
+          <w:sz w:val="52"/>
+          <w:szCs w:val="52"/>
+        </w:rPr>
+        <w:t>高人 (gāo rén) - expert, master</w:t>
+      </w:r>
+    </w:p>
+    <w:p>
+      <w:pPr>
+        <w:pStyle w:val="4"/>
+        <w:keepNext w:val="0"/>
+        <w:keepLines w:val="0"/>
+        <w:widowControl/>
+        <w:suppressLineNumbers w:val="0"/>
+        <w:spacing w:line="240" w:lineRule="auto"/>
+        <w:rPr>
+          <w:rFonts w:hint="default" w:eastAsia="宋体"/>
+          <w:sz w:val="52"/>
+          <w:szCs w:val="52"/>
+        </w:rPr>
+      </w:pPr>
+      <w:r>
+        <w:rPr>
+          <w:rFonts w:hint="default" w:eastAsia="宋体"/>
+          <w:sz w:val="52"/>
+          <w:szCs w:val="52"/>
+        </w:rPr>
+        <w:t>高中 (gāo zhōng) - high school</w:t>
+      </w:r>
+    </w:p>
+    <w:p>
+      <w:pPr>
+        <w:pStyle w:val="4"/>
+        <w:keepNext w:val="0"/>
+        <w:keepLines w:val="0"/>
+        <w:widowControl/>
+        <w:suppressLineNumbers w:val="0"/>
+        <w:spacing w:line="240" w:lineRule="auto"/>
+        <w:rPr>
+          <w:rFonts w:hint="default" w:eastAsia="宋体"/>
+          <w:sz w:val="52"/>
+          <w:szCs w:val="52"/>
+        </w:rPr>
+      </w:pPr>
+      <w:r>
+        <w:rPr>
+          <w:rFonts w:hint="default" w:eastAsia="宋体"/>
+          <w:sz w:val="52"/>
+          <w:szCs w:val="52"/>
+        </w:rPr>
+        <w:t>中学 (zhōng xué) - middle school</w:t>
+      </w:r>
+    </w:p>
+    <w:p>
+      <w:pPr>
+        <w:pStyle w:val="4"/>
+        <w:keepNext w:val="0"/>
+        <w:keepLines w:val="0"/>
+        <w:widowControl/>
+        <w:suppressLineNumbers w:val="0"/>
+        <w:spacing w:line="240" w:lineRule="auto"/>
+        <w:rPr>
+          <w:rFonts w:hint="default" w:eastAsia="宋体"/>
+          <w:sz w:val="52"/>
+          <w:szCs w:val="52"/>
+        </w:rPr>
+      </w:pPr>
+      <w:r>
+        <w:rPr>
+          <w:rFonts w:hint="default" w:eastAsia="宋体"/>
+          <w:sz w:val="52"/>
+          <w:szCs w:val="52"/>
+        </w:rPr>
+        <w:t>高山 (gāo shān) - high mountain</w:t>
+      </w:r>
+    </w:p>
+    <w:p>
+      <w:pPr>
+        <w:pStyle w:val="4"/>
+        <w:keepNext w:val="0"/>
+        <w:keepLines w:val="0"/>
+        <w:widowControl/>
+        <w:suppressLineNumbers w:val="0"/>
+        <w:spacing w:line="240" w:lineRule="auto"/>
+        <w:rPr>
+          <w:rFonts w:hint="default" w:eastAsia="宋体"/>
+          <w:sz w:val="52"/>
+          <w:szCs w:val="52"/>
+        </w:rPr>
+      </w:pPr>
+      <w:r>
+        <w:rPr>
+          <w:rFonts w:hint="default" w:eastAsia="宋体"/>
+          <w:sz w:val="52"/>
+          <w:szCs w:val="52"/>
+        </w:rPr>
+        <w:t>高地 (gāo dì) - highland</w:t>
+      </w:r>
+    </w:p>
+    <w:p>
+      <w:pPr>
+        <w:pStyle w:val="4"/>
+        <w:keepNext w:val="0"/>
+        <w:keepLines w:val="0"/>
+        <w:widowControl/>
+        <w:suppressLineNumbers w:val="0"/>
+        <w:spacing w:line="240" w:lineRule="auto"/>
+        <w:rPr>
+          <w:rFonts w:hint="default" w:eastAsia="宋体"/>
+          <w:sz w:val="52"/>
+          <w:szCs w:val="52"/>
+        </w:rPr>
+      </w:pPr>
+      <w:r>
+        <w:rPr>
+          <w:rFonts w:hint="default" w:eastAsia="宋体"/>
+          <w:sz w:val="52"/>
+          <w:szCs w:val="52"/>
+        </w:rPr>
+        <w:t>高低 (gāo dī) - high and low, height</w:t>
+      </w:r>
+    </w:p>
+    <w:p>
+      <w:pPr>
+        <w:pStyle w:val="4"/>
+        <w:keepNext w:val="0"/>
+        <w:keepLines w:val="0"/>
+        <w:widowControl/>
+        <w:suppressLineNumbers w:val="0"/>
+        <w:spacing w:line="240" w:lineRule="auto"/>
+        <w:rPr>
+          <w:rFonts w:hint="default" w:eastAsia="宋体"/>
+          <w:sz w:val="52"/>
+          <w:szCs w:val="52"/>
+        </w:rPr>
+      </w:pPr>
+      <w:r>
+        <w:rPr>
+          <w:rFonts w:hint="default" w:eastAsia="宋体"/>
+          <w:sz w:val="52"/>
+          <w:szCs w:val="52"/>
+        </w:rPr>
+        <w:t>高原 (gāo yuán) - plateau</w:t>
+      </w:r>
+    </w:p>
+    <w:p>
+      <w:pPr>
+        <w:pStyle w:val="4"/>
+        <w:keepNext w:val="0"/>
+        <w:keepLines w:val="0"/>
+        <w:widowControl/>
+        <w:suppressLineNumbers w:val="0"/>
+        <w:spacing w:line="240" w:lineRule="auto"/>
+        <w:rPr>
+          <w:rFonts w:hint="default" w:eastAsia="宋体"/>
+          <w:sz w:val="52"/>
+          <w:szCs w:val="52"/>
+        </w:rPr>
+      </w:pPr>
+      <w:r>
+        <w:rPr>
+          <w:rFonts w:hint="default" w:eastAsia="宋体"/>
+          <w:sz w:val="52"/>
+          <w:szCs w:val="52"/>
+        </w:rPr>
+        <w:t>草原 (cǎo yuán) - grassland</w:t>
+      </w:r>
+    </w:p>
+    <w:p>
+      <w:pPr>
+        <w:pStyle w:val="4"/>
+        <w:keepNext w:val="0"/>
+        <w:keepLines w:val="0"/>
+        <w:widowControl/>
+        <w:suppressLineNumbers w:val="0"/>
+        <w:spacing w:line="240" w:lineRule="auto"/>
+        <w:rPr>
+          <w:rFonts w:hint="default" w:eastAsia="宋体"/>
+          <w:sz w:val="52"/>
+          <w:szCs w:val="52"/>
+        </w:rPr>
+      </w:pPr>
+      <w:r>
+        <w:rPr>
+          <w:rFonts w:hint="default" w:eastAsia="宋体"/>
+          <w:sz w:val="52"/>
+          <w:szCs w:val="52"/>
+        </w:rPr>
+        <w:t>高明 (gāo míng) - brilliant, outstanding</w:t>
+      </w:r>
+    </w:p>
+    <w:p>
+      <w:pPr>
+        <w:pStyle w:val="4"/>
+        <w:keepNext w:val="0"/>
+        <w:keepLines w:val="0"/>
+        <w:widowControl/>
+        <w:suppressLineNumbers w:val="0"/>
+        <w:spacing w:line="240" w:lineRule="auto"/>
+        <w:rPr>
+          <w:rFonts w:hint="default" w:eastAsia="宋体"/>
+          <w:sz w:val="52"/>
+          <w:szCs w:val="52"/>
+        </w:rPr>
+      </w:pPr>
+      <w:r>
+        <w:rPr>
+          <w:rFonts w:hint="default" w:eastAsia="宋体"/>
+          <w:sz w:val="52"/>
+          <w:szCs w:val="52"/>
+        </w:rPr>
+        <w:t>父子 (fù zǐ) - father and son</w:t>
+      </w:r>
+    </w:p>
+    <w:p>
+      <w:pPr>
+        <w:pStyle w:val="4"/>
+        <w:keepNext w:val="0"/>
+        <w:keepLines w:val="0"/>
+        <w:widowControl/>
+        <w:suppressLineNumbers w:val="0"/>
+        <w:spacing w:line="240" w:lineRule="auto"/>
+        <w:rPr>
+          <w:rFonts w:hint="default" w:eastAsia="宋体"/>
+          <w:sz w:val="52"/>
+          <w:szCs w:val="52"/>
+        </w:rPr>
+      </w:pPr>
+      <w:r>
+        <w:rPr>
+          <w:rFonts w:hint="default" w:eastAsia="宋体"/>
+          <w:sz w:val="52"/>
+          <w:szCs w:val="52"/>
+        </w:rPr>
+        <w:t>国父 (guó fù) - founding father (of a nation)</w:t>
+      </w:r>
+    </w:p>
+    <w:p>
+      <w:pPr>
+        <w:pStyle w:val="4"/>
+        <w:keepNext w:val="0"/>
+        <w:keepLines w:val="0"/>
+        <w:widowControl/>
+        <w:suppressLineNumbers w:val="0"/>
+        <w:spacing w:line="240" w:lineRule="auto"/>
+        <w:rPr>
+          <w:rFonts w:hint="default" w:eastAsia="宋体"/>
+          <w:sz w:val="52"/>
+          <w:szCs w:val="52"/>
+        </w:rPr>
+      </w:pPr>
+      <w:r>
+        <w:rPr>
+          <w:rFonts w:hint="default" w:eastAsia="宋体"/>
+          <w:sz w:val="52"/>
+          <w:szCs w:val="52"/>
+        </w:rPr>
+        <w:t>家父 (jiā fù) - father (in one's family)</w:t>
+      </w:r>
+    </w:p>
+    <w:p>
+      <w:pPr>
+        <w:pStyle w:val="4"/>
+        <w:keepNext w:val="0"/>
+        <w:keepLines w:val="0"/>
+        <w:widowControl/>
+        <w:suppressLineNumbers w:val="0"/>
+        <w:spacing w:line="240" w:lineRule="auto"/>
+        <w:rPr>
+          <w:rFonts w:hint="default" w:eastAsia="宋体"/>
+          <w:sz w:val="52"/>
+          <w:szCs w:val="52"/>
+        </w:rPr>
+      </w:pPr>
+      <w:r>
+        <w:rPr>
+          <w:rFonts w:hint="default" w:eastAsia="宋体"/>
+          <w:sz w:val="52"/>
+          <w:szCs w:val="52"/>
+        </w:rPr>
+        <w:t>叔父 (shū fù) - uncle (paternal uncle)</w:t>
+      </w:r>
+    </w:p>
+    <w:p>
+      <w:pPr>
+        <w:pStyle w:val="4"/>
+        <w:keepNext w:val="0"/>
+        <w:keepLines w:val="0"/>
+        <w:widowControl/>
+        <w:suppressLineNumbers w:val="0"/>
+        <w:spacing w:line="240" w:lineRule="auto"/>
+        <w:rPr>
+          <w:rFonts w:hint="default" w:eastAsia="宋体"/>
+          <w:sz w:val="52"/>
+          <w:szCs w:val="52"/>
+        </w:rPr>
+      </w:pPr>
+      <w:r>
+        <w:rPr>
+          <w:rFonts w:hint="default" w:eastAsia="宋体"/>
+          <w:sz w:val="52"/>
+          <w:szCs w:val="52"/>
+        </w:rPr>
+        <w:t>父老 (fù lǎo) - fathers and elders, respected figures</w:t>
+      </w:r>
+    </w:p>
+    <w:p>
+      <w:pPr>
+        <w:pStyle w:val="4"/>
+        <w:keepNext w:val="0"/>
+        <w:keepLines w:val="0"/>
+        <w:widowControl/>
+        <w:suppressLineNumbers w:val="0"/>
+        <w:spacing w:line="240" w:lineRule="auto"/>
+        <w:rPr>
+          <w:rFonts w:hint="default" w:eastAsia="宋体"/>
+          <w:sz w:val="52"/>
+          <w:szCs w:val="52"/>
+        </w:rPr>
+      </w:pPr>
+      <w:r>
+        <w:rPr>
+          <w:rFonts w:hint="default" w:eastAsia="宋体"/>
+          <w:sz w:val="52"/>
+          <w:szCs w:val="52"/>
+        </w:rPr>
+        <w:t>风口 (fēng kǒu) - windward side, vantage point</w:t>
+      </w:r>
+    </w:p>
+    <w:p>
+      <w:pPr>
+        <w:pStyle w:val="4"/>
+        <w:keepNext w:val="0"/>
+        <w:keepLines w:val="0"/>
+        <w:widowControl/>
+        <w:suppressLineNumbers w:val="0"/>
+        <w:spacing w:line="240" w:lineRule="auto"/>
+        <w:rPr>
+          <w:rFonts w:hint="default" w:eastAsia="宋体"/>
+          <w:sz w:val="52"/>
+          <w:szCs w:val="52"/>
+        </w:rPr>
+      </w:pPr>
+      <w:r>
+        <w:rPr>
+          <w:rFonts w:hint="default" w:eastAsia="宋体"/>
+          <w:sz w:val="52"/>
+          <w:szCs w:val="52"/>
+        </w:rPr>
+        <w:t>山风 (shān fēng) - mountain wind</w:t>
+      </w:r>
+    </w:p>
+    <w:p>
+      <w:pPr>
+        <w:pStyle w:val="4"/>
+        <w:keepNext w:val="0"/>
+        <w:keepLines w:val="0"/>
+        <w:widowControl/>
+        <w:suppressLineNumbers w:val="0"/>
+        <w:spacing w:line="240" w:lineRule="auto"/>
+        <w:rPr>
+          <w:rFonts w:hint="default" w:eastAsia="宋体"/>
+          <w:sz w:val="52"/>
+          <w:szCs w:val="52"/>
+        </w:rPr>
+      </w:pPr>
+      <w:r>
+        <w:rPr>
+          <w:rFonts w:hint="default" w:eastAsia="宋体"/>
+          <w:sz w:val="52"/>
+          <w:szCs w:val="52"/>
+        </w:rPr>
+        <w:t>中风 (zhōng fēng) - stroke (medical condition)</w:t>
+      </w:r>
+    </w:p>
+    <w:p>
+      <w:pPr>
+        <w:pStyle w:val="4"/>
+        <w:keepNext w:val="0"/>
+        <w:keepLines w:val="0"/>
+        <w:widowControl/>
+        <w:suppressLineNumbers w:val="0"/>
+        <w:spacing w:line="240" w:lineRule="auto"/>
+        <w:rPr>
+          <w:rFonts w:hint="default" w:eastAsia="宋体"/>
+          <w:sz w:val="52"/>
+          <w:szCs w:val="52"/>
+        </w:rPr>
+      </w:pPr>
+      <w:r>
+        <w:rPr>
+          <w:rFonts w:hint="default" w:eastAsia="宋体"/>
+          <w:sz w:val="52"/>
+          <w:szCs w:val="52"/>
+        </w:rPr>
+        <w:t>国风 (guó fēng) - national style, national character</w:t>
+      </w:r>
+    </w:p>
+    <w:p>
+      <w:pPr>
+        <w:pStyle w:val="4"/>
+        <w:keepNext w:val="0"/>
+        <w:keepLines w:val="0"/>
+        <w:widowControl/>
+        <w:suppressLineNumbers w:val="0"/>
+        <w:spacing w:line="240" w:lineRule="auto"/>
+        <w:rPr>
+          <w:rFonts w:hint="default" w:eastAsia="宋体"/>
+          <w:sz w:val="52"/>
+          <w:szCs w:val="52"/>
+        </w:rPr>
+      </w:pPr>
+      <w:r>
+        <w:rPr>
+          <w:rFonts w:hint="default" w:eastAsia="宋体"/>
+          <w:sz w:val="52"/>
+          <w:szCs w:val="52"/>
+        </w:rPr>
+        <w:t>风光 (fēng guāng) - scenery, view</w:t>
+      </w:r>
+    </w:p>
+    <w:p>
+      <w:pPr>
+        <w:pStyle w:val="4"/>
+        <w:keepNext w:val="0"/>
+        <w:keepLines w:val="0"/>
+        <w:widowControl/>
+        <w:suppressLineNumbers w:val="0"/>
+        <w:spacing w:line="240" w:lineRule="auto"/>
+        <w:rPr>
+          <w:rFonts w:hint="default" w:eastAsia="宋体"/>
+          <w:sz w:val="52"/>
+          <w:szCs w:val="52"/>
+        </w:rPr>
+      </w:pPr>
+      <w:r>
+        <w:rPr>
+          <w:rFonts w:hint="default" w:eastAsia="宋体"/>
+          <w:sz w:val="52"/>
+          <w:szCs w:val="52"/>
+        </w:rPr>
+        <w:t>风霜 (fēng shuāng) - wind and frost, hardships</w:t>
+      </w:r>
+    </w:p>
+    <w:p>
+      <w:pPr>
+        <w:pStyle w:val="4"/>
+        <w:keepNext w:val="0"/>
+        <w:keepLines w:val="0"/>
+        <w:widowControl/>
+        <w:suppressLineNumbers w:val="0"/>
+        <w:spacing w:line="240" w:lineRule="auto"/>
+        <w:rPr>
+          <w:rFonts w:hint="default" w:eastAsia="宋体"/>
+          <w:sz w:val="52"/>
+          <w:szCs w:val="52"/>
+        </w:rPr>
+      </w:pPr>
+      <w:r>
+        <w:rPr>
+          <w:rFonts w:hint="default" w:eastAsia="宋体"/>
+          <w:sz w:val="52"/>
+          <w:szCs w:val="52"/>
+        </w:rPr>
+        <w:t>风水 (fēng shuǐ) - feng shui (Chinese geomancy)</w:t>
+      </w:r>
+    </w:p>
+    <w:p>
+      <w:pPr>
+        <w:pStyle w:val="4"/>
+        <w:keepNext w:val="0"/>
+        <w:keepLines w:val="0"/>
+        <w:widowControl/>
+        <w:suppressLineNumbers w:val="0"/>
+        <w:spacing w:line="240" w:lineRule="auto"/>
+        <w:rPr>
+          <w:rFonts w:hint="default" w:eastAsia="宋体"/>
+          <w:sz w:val="52"/>
+          <w:szCs w:val="52"/>
+        </w:rPr>
+      </w:pPr>
+      <w:r>
+        <w:rPr>
+          <w:rFonts w:hint="default" w:eastAsia="宋体"/>
+          <w:sz w:val="52"/>
+          <w:szCs w:val="52"/>
+        </w:rPr>
+        <w:t>风云 (fēng yún) - wind and clouds, situation</w:t>
+      </w:r>
+    </w:p>
+    <w:p>
+      <w:pPr>
+        <w:pStyle w:val="4"/>
+        <w:keepNext w:val="0"/>
+        <w:keepLines w:val="0"/>
+        <w:widowControl/>
+        <w:suppressLineNumbers w:val="0"/>
+        <w:spacing w:line="240" w:lineRule="auto"/>
+        <w:rPr>
+          <w:rFonts w:hint="default" w:eastAsia="宋体"/>
+          <w:sz w:val="52"/>
+          <w:szCs w:val="52"/>
+        </w:rPr>
+      </w:pPr>
+      <w:r>
+        <w:rPr>
+          <w:rFonts w:hint="default" w:eastAsia="宋体"/>
+          <w:sz w:val="52"/>
+          <w:szCs w:val="52"/>
+        </w:rPr>
+        <w:t>寒风 (hán fēng) - cold wind</w:t>
+      </w:r>
+    </w:p>
+    <w:p>
+      <w:pPr>
+        <w:pStyle w:val="4"/>
+        <w:keepNext w:val="0"/>
+        <w:keepLines w:val="0"/>
+        <w:widowControl/>
+        <w:suppressLineNumbers w:val="0"/>
+        <w:spacing w:line="240" w:lineRule="auto"/>
+        <w:rPr>
+          <w:rFonts w:hint="default" w:eastAsia="宋体"/>
+          <w:sz w:val="52"/>
+          <w:szCs w:val="52"/>
+        </w:rPr>
+      </w:pPr>
+      <w:r>
+        <w:rPr>
+          <w:rFonts w:hint="default" w:eastAsia="宋体"/>
+          <w:sz w:val="52"/>
+          <w:szCs w:val="52"/>
+        </w:rPr>
+        <w:t>晚风 (wǎn fēng) - evening breeze</w:t>
+      </w:r>
+    </w:p>
+    <w:p>
+      <w:pPr>
+        <w:pStyle w:val="4"/>
+        <w:keepNext w:val="0"/>
+        <w:keepLines w:val="0"/>
+        <w:widowControl/>
+        <w:suppressLineNumbers w:val="0"/>
+        <w:spacing w:line="240" w:lineRule="auto"/>
+        <w:rPr>
+          <w:rFonts w:hint="default" w:eastAsia="宋体"/>
+          <w:sz w:val="52"/>
+          <w:szCs w:val="52"/>
+        </w:rPr>
+      </w:pPr>
+      <w:r>
+        <w:rPr>
+          <w:rFonts w:hint="default" w:eastAsia="宋体"/>
+          <w:sz w:val="52"/>
+          <w:szCs w:val="52"/>
+        </w:rPr>
+        <w:t>起风了 (qǐ fēng le) - the wind is picking up</w:t>
+      </w:r>
+    </w:p>
+    <w:p>
+      <w:pPr>
+        <w:pStyle w:val="4"/>
+        <w:keepNext w:val="0"/>
+        <w:keepLines w:val="0"/>
+        <w:widowControl/>
+        <w:suppressLineNumbers w:val="0"/>
+        <w:spacing w:line="240" w:lineRule="auto"/>
+        <w:rPr>
+          <w:rFonts w:hint="default" w:eastAsia="宋体"/>
+          <w:sz w:val="52"/>
+          <w:szCs w:val="52"/>
+        </w:rPr>
+      </w:pPr>
+      <w:r>
+        <w:rPr>
+          <w:rFonts w:hint="default" w:eastAsia="宋体"/>
+          <w:sz w:val="52"/>
+          <w:szCs w:val="52"/>
+        </w:rPr>
+        <w:t>起床 (qǐ chuáng) - wake up, get out of bed</w:t>
+      </w:r>
+    </w:p>
+    <w:p>
+      <w:pPr>
+        <w:pStyle w:val="4"/>
+        <w:keepNext w:val="0"/>
+        <w:keepLines w:val="0"/>
+        <w:widowControl/>
+        <w:suppressLineNumbers w:val="0"/>
+        <w:spacing w:line="240" w:lineRule="auto"/>
+        <w:rPr>
+          <w:rFonts w:hint="default" w:eastAsia="宋体"/>
+          <w:sz w:val="52"/>
+          <w:szCs w:val="52"/>
+        </w:rPr>
+      </w:pPr>
+      <w:r>
+        <w:rPr>
+          <w:rFonts w:hint="default" w:eastAsia="宋体"/>
+          <w:sz w:val="52"/>
+          <w:szCs w:val="52"/>
+        </w:rPr>
+        <w:t>雄风 (xióng fēng) - majestic air, heroic spirit</w:t>
+      </w:r>
+    </w:p>
+    <w:p>
+      <w:pPr>
+        <w:pStyle w:val="4"/>
+        <w:keepNext w:val="0"/>
+        <w:keepLines w:val="0"/>
+        <w:widowControl/>
+        <w:suppressLineNumbers w:val="0"/>
+        <w:spacing w:line="240" w:lineRule="auto"/>
+        <w:rPr>
+          <w:rFonts w:hint="default" w:eastAsia="宋体"/>
+          <w:sz w:val="52"/>
+          <w:szCs w:val="52"/>
+        </w:rPr>
+      </w:pPr>
+      <w:r>
+        <w:rPr>
+          <w:rFonts w:hint="default" w:eastAsia="宋体"/>
+          <w:sz w:val="52"/>
+          <w:szCs w:val="52"/>
+        </w:rPr>
+        <w:t>放风 (fàng fēng) - let the wind in, air out</w:t>
+      </w:r>
+    </w:p>
+    <w:p>
+      <w:pPr>
+        <w:pStyle w:val="4"/>
+        <w:keepNext w:val="0"/>
+        <w:keepLines w:val="0"/>
+        <w:widowControl/>
+        <w:suppressLineNumbers w:val="0"/>
+        <w:spacing w:line="240" w:lineRule="auto"/>
+        <w:rPr>
+          <w:rFonts w:hint="default" w:eastAsia="宋体"/>
+          <w:sz w:val="52"/>
+          <w:szCs w:val="52"/>
+        </w:rPr>
+      </w:pPr>
+      <w:r>
+        <w:rPr>
+          <w:rFonts w:hint="default" w:eastAsia="宋体"/>
+          <w:sz w:val="52"/>
+          <w:szCs w:val="52"/>
+        </w:rPr>
+        <w:t>放出风声 (fàng chū fēng shēng) - spread rumors, leak information</w:t>
+      </w:r>
+    </w:p>
+    <w:p>
+      <w:pPr>
+        <w:pStyle w:val="4"/>
+        <w:keepNext w:val="0"/>
+        <w:keepLines w:val="0"/>
+        <w:widowControl/>
+        <w:suppressLineNumbers w:val="0"/>
+        <w:spacing w:line="240" w:lineRule="auto"/>
+        <w:rPr>
+          <w:rFonts w:hint="default" w:eastAsia="宋体"/>
+          <w:sz w:val="52"/>
+          <w:szCs w:val="52"/>
+        </w:rPr>
+      </w:pPr>
+    </w:p>
+    <w:p>
+      <w:pPr>
+        <w:pStyle w:val="4"/>
+        <w:keepNext w:val="0"/>
+        <w:keepLines w:val="0"/>
+        <w:widowControl/>
+        <w:suppressLineNumbers w:val="0"/>
+        <w:spacing w:line="240" w:lineRule="auto"/>
+        <w:rPr>
+          <w:rFonts w:hint="default" w:eastAsia="宋体"/>
+          <w:sz w:val="52"/>
+          <w:szCs w:val="52"/>
+        </w:rPr>
+      </w:pPr>
+    </w:p>
+    <w:p>
+      <w:pPr>
+        <w:pStyle w:val="4"/>
+        <w:keepNext w:val="0"/>
+        <w:keepLines w:val="0"/>
+        <w:widowControl/>
+        <w:suppressLineNumbers w:val="0"/>
+        <w:spacing w:line="240" w:lineRule="auto"/>
+        <w:rPr>
+          <w:rFonts w:hint="default" w:eastAsia="宋体"/>
+          <w:sz w:val="52"/>
+          <w:szCs w:val="52"/>
+        </w:rPr>
+      </w:pPr>
+    </w:p>
+    <w:p>
+      <w:pPr>
+        <w:pStyle w:val="4"/>
+        <w:keepNext w:val="0"/>
+        <w:keepLines w:val="0"/>
+        <w:widowControl/>
+        <w:suppressLineNumbers w:val="0"/>
+        <w:spacing w:line="240" w:lineRule="auto"/>
+        <w:rPr>
+          <w:rFonts w:hint="default" w:eastAsia="宋体"/>
+          <w:sz w:val="52"/>
+          <w:szCs w:val="52"/>
+        </w:rPr>
+      </w:pPr>
     </w:p>
     <w:p>
       <w:pPr>
@@ -11795,7 +13775,294 @@
           <w:sz w:val="52"/>
           <w:szCs w:val="52"/>
         </w:rPr>
-        <w:t>陋室铭 唐 刘禹锡</w:t>
+        <w:t xml:space="preserve">陋室铭 唐 刘禹锡 </w:t>
+      </w:r>
+    </w:p>
+    <w:p>
+      <w:pPr>
+        <w:pStyle w:val="4"/>
+        <w:keepNext w:val="0"/>
+        <w:keepLines w:val="0"/>
+        <w:widowControl/>
+        <w:suppressLineNumbers w:val="0"/>
+        <w:spacing w:line="240" w:lineRule="auto"/>
+        <w:rPr>
+          <w:rFonts w:hint="default"/>
+          <w:sz w:val="52"/>
+          <w:szCs w:val="52"/>
+        </w:rPr>
+      </w:pPr>
+      <w:r>
+        <w:rPr>
+          <w:rFonts w:hint="default"/>
+          <w:sz w:val="52"/>
+          <w:szCs w:val="52"/>
+        </w:rPr>
+        <w:t>山不在高，有仙则名。水不在深，有龙则灵。斯是陋室，惟吾德馨。</w:t>
+      </w:r>
+    </w:p>
+    <w:p>
+      <w:pPr>
+        <w:pStyle w:val="4"/>
+        <w:keepNext w:val="0"/>
+        <w:keepLines w:val="0"/>
+        <w:widowControl/>
+        <w:suppressLineNumbers w:val="0"/>
+        <w:spacing w:line="240" w:lineRule="auto"/>
+        <w:rPr>
+          <w:rFonts w:hint="default"/>
+          <w:sz w:val="52"/>
+          <w:szCs w:val="52"/>
+        </w:rPr>
+      </w:pPr>
+      <w:r>
+        <w:rPr>
+          <w:rFonts w:hint="default"/>
+          <w:sz w:val="52"/>
+          <w:szCs w:val="52"/>
+        </w:rPr>
+        <w:t>苔痕上阶绿，草色入帘青</w:t>
+      </w:r>
+      <w:r>
+        <w:rPr>
+          <w:rFonts w:hint="default"/>
+          <w:sz w:val="52"/>
+          <w:szCs w:val="52"/>
+        </w:rPr>
+        <w:t>。</w:t>
+      </w:r>
+    </w:p>
+    <w:p>
+      <w:pPr>
+        <w:pStyle w:val="4"/>
+        <w:keepNext w:val="0"/>
+        <w:keepLines w:val="0"/>
+        <w:widowControl/>
+        <w:suppressLineNumbers w:val="0"/>
+        <w:spacing w:line="240" w:lineRule="auto"/>
+        <w:rPr>
+          <w:rFonts w:hint="default"/>
+          <w:sz w:val="52"/>
+          <w:szCs w:val="52"/>
+        </w:rPr>
+      </w:pPr>
+    </w:p>
+    <w:p>
+      <w:pPr>
+        <w:pStyle w:val="4"/>
+        <w:keepNext w:val="0"/>
+        <w:keepLines w:val="0"/>
+        <w:widowControl/>
+        <w:suppressLineNumbers w:val="0"/>
+        <w:spacing w:line="240" w:lineRule="auto"/>
+        <w:rPr>
+          <w:rFonts w:hint="default"/>
+          <w:sz w:val="52"/>
+          <w:szCs w:val="52"/>
+        </w:rPr>
+      </w:pPr>
+      <w:r>
+        <w:rPr>
+          <w:rFonts w:hint="default"/>
+          <w:sz w:val="52"/>
+          <w:szCs w:val="52"/>
+        </w:rPr>
+        <w:t>Tranditional Chinese</w:t>
+      </w:r>
+    </w:p>
+    <w:p>
+      <w:pPr>
+        <w:pStyle w:val="4"/>
+        <w:keepNext w:val="0"/>
+        <w:keepLines w:val="0"/>
+        <w:widowControl/>
+        <w:suppressLineNumbers w:val="0"/>
+        <w:spacing w:line="240" w:lineRule="auto"/>
+        <w:rPr>
+          <w:rFonts w:hint="default"/>
+          <w:sz w:val="52"/>
+          <w:szCs w:val="52"/>
+        </w:rPr>
+      </w:pPr>
+      <w:r>
+        <w:rPr>
+          <w:rFonts w:hint="default"/>
+          <w:sz w:val="52"/>
+          <w:szCs w:val="52"/>
+        </w:rPr>
+        <w:t xml:space="preserve">陋室銘 唐 劉禹錫 </w:t>
+      </w:r>
+    </w:p>
+    <w:p>
+      <w:pPr>
+        <w:pStyle w:val="4"/>
+        <w:keepNext w:val="0"/>
+        <w:keepLines w:val="0"/>
+        <w:widowControl/>
+        <w:suppressLineNumbers w:val="0"/>
+        <w:spacing w:line="240" w:lineRule="auto"/>
+        <w:rPr>
+          <w:rFonts w:hint="default"/>
+          <w:sz w:val="52"/>
+          <w:szCs w:val="52"/>
+        </w:rPr>
+      </w:pPr>
+      <w:r>
+        <w:rPr>
+          <w:rFonts w:hint="default"/>
+          <w:sz w:val="52"/>
+          <w:szCs w:val="52"/>
+        </w:rPr>
+        <w:t>山不在高，有仙則名。水不在深，有龍則靈。斯是陋室，惟吾德馨。</w:t>
+      </w:r>
+    </w:p>
+    <w:p>
+      <w:pPr>
+        <w:pStyle w:val="4"/>
+        <w:keepNext w:val="0"/>
+        <w:keepLines w:val="0"/>
+        <w:widowControl/>
+        <w:suppressLineNumbers w:val="0"/>
+        <w:spacing w:line="240" w:lineRule="auto"/>
+        <w:rPr>
+          <w:rFonts w:hint="default"/>
+          <w:sz w:val="52"/>
+          <w:szCs w:val="52"/>
+        </w:rPr>
+      </w:pPr>
+      <w:r>
+        <w:rPr>
+          <w:rFonts w:hint="default"/>
+          <w:sz w:val="52"/>
+          <w:szCs w:val="52"/>
+        </w:rPr>
+        <w:t>苔痕上階綠，草色入簾青。</w:t>
+      </w:r>
+    </w:p>
+    <w:p>
+      <w:pPr>
+        <w:pStyle w:val="4"/>
+        <w:keepNext w:val="0"/>
+        <w:keepLines w:val="0"/>
+        <w:widowControl/>
+        <w:suppressLineNumbers w:val="0"/>
+        <w:spacing w:line="240" w:lineRule="auto"/>
+        <w:rPr>
+          <w:rFonts w:hint="default"/>
+          <w:sz w:val="52"/>
+          <w:szCs w:val="52"/>
+        </w:rPr>
+      </w:pPr>
+    </w:p>
+    <w:p>
+      <w:pPr>
+        <w:pStyle w:val="4"/>
+        <w:keepNext w:val="0"/>
+        <w:keepLines w:val="0"/>
+        <w:widowControl/>
+        <w:suppressLineNumbers w:val="0"/>
+        <w:spacing w:line="240" w:lineRule="auto"/>
+        <w:rPr>
+          <w:rFonts w:hint="default" w:eastAsia="宋体"/>
+          <w:sz w:val="52"/>
+          <w:szCs w:val="52"/>
+        </w:rPr>
+      </w:pPr>
+      <w:r>
+        <w:rPr>
+          <w:rFonts w:hint="default"/>
+          <w:sz w:val="52"/>
+          <w:szCs w:val="52"/>
+        </w:rPr>
+        <w:t>Simplified Chinese with pinying</w:t>
+      </w:r>
+    </w:p>
+    <w:p>
+      <w:pPr>
+        <w:pStyle w:val="4"/>
+        <w:keepNext w:val="0"/>
+        <w:keepLines w:val="0"/>
+        <w:widowControl/>
+        <w:suppressLineNumbers w:val="0"/>
+        <w:spacing w:line="240" w:lineRule="auto"/>
+        <w:jc w:val="distribute"/>
+        <w:rPr>
+          <w:rFonts w:hint="default"/>
+          <w:sz w:val="52"/>
+          <w:szCs w:val="52"/>
+        </w:rPr>
+      </w:pPr>
+      <w:r>
+        <w:rPr>
+          <w:rFonts w:hint="default"/>
+          <w:sz w:val="52"/>
+          <w:szCs w:val="52"/>
+        </w:rPr>
+        <w:fldChar w:fldCharType="begin"/>
+      </w:r>
+      <w:r>
+        <w:rPr>
+          <w:rFonts w:hint="default"/>
+          <w:sz w:val="52"/>
+          <w:szCs w:val="52"/>
+        </w:rPr>
+        <w:instrText xml:space="preserve"> EQ \* jc0 \* "Font:宋体" \* hps26 \o \ad(\s \up 25(lòu),陋)</w:instrText>
+      </w:r>
+      <w:r>
+        <w:rPr>
+          <w:rFonts w:hint="default"/>
+          <w:sz w:val="52"/>
+          <w:szCs w:val="52"/>
+        </w:rPr>
+        <w:fldChar w:fldCharType="end"/>
+      </w:r>
+      <w:r>
+        <w:rPr>
+          <w:rFonts w:hint="default"/>
+          <w:sz w:val="52"/>
+          <w:szCs w:val="52"/>
+        </w:rPr>
+        <w:fldChar w:fldCharType="begin"/>
+      </w:r>
+      <w:r>
+        <w:rPr>
+          <w:rFonts w:hint="default"/>
+          <w:sz w:val="52"/>
+          <w:szCs w:val="52"/>
+        </w:rPr>
+        <w:instrText xml:space="preserve"> EQ \* jc0 \* "Font:宋体" \* hps26 \o \ad(\s \up 25(shì),室)</w:instrText>
+      </w:r>
+      <w:r>
+        <w:rPr>
+          <w:rFonts w:hint="default"/>
+          <w:sz w:val="52"/>
+          <w:szCs w:val="52"/>
+        </w:rPr>
+        <w:fldChar w:fldCharType="end"/>
+      </w:r>
+      <w:r>
+        <w:rPr>
+          <w:rFonts w:hint="default"/>
+          <w:sz w:val="52"/>
+          <w:szCs w:val="52"/>
+        </w:rPr>
+        <w:fldChar w:fldCharType="begin"/>
+      </w:r>
+      <w:r>
+        <w:rPr>
+          <w:rFonts w:hint="default"/>
+          <w:sz w:val="52"/>
+          <w:szCs w:val="52"/>
+        </w:rPr>
+        <w:instrText xml:space="preserve"> EQ \* jc0 \* "Font:宋体" \* hps26 \o \ad(\s \up 25(mínɡ),铭)</w:instrText>
+      </w:r>
+      <w:r>
+        <w:rPr>
+          <w:rFonts w:hint="default"/>
+          <w:sz w:val="52"/>
+          <w:szCs w:val="52"/>
+        </w:rPr>
+        <w:fldChar w:fldCharType="end"/>
       </w:r>
       <w:r>
         <w:rPr>
@@ -11805,150 +14072,117 @@
         </w:rPr>
         <w:t xml:space="preserve"> </w:t>
       </w:r>
-    </w:p>
-    <w:p>
-      <w:pPr>
-        <w:pStyle w:val="4"/>
-        <w:keepNext w:val="0"/>
-        <w:keepLines w:val="0"/>
-        <w:widowControl/>
-        <w:suppressLineNumbers w:val="0"/>
-        <w:spacing w:line="240" w:lineRule="auto"/>
-        <w:rPr>
-          <w:rFonts w:hint="default"/>
-          <w:sz w:val="52"/>
-          <w:szCs w:val="52"/>
-        </w:rPr>
-      </w:pPr>
-      <w:r>
-        <w:rPr>
-          <w:rFonts w:hint="default"/>
-          <w:sz w:val="52"/>
-          <w:szCs w:val="52"/>
-        </w:rPr>
-        <w:t>山不在高，有仙则名。水不在深，有龙则灵。斯是陋室，惟吾德馨。</w:t>
-      </w:r>
-    </w:p>
-    <w:p>
-      <w:pPr>
-        <w:pStyle w:val="4"/>
-        <w:keepNext w:val="0"/>
-        <w:keepLines w:val="0"/>
-        <w:widowControl/>
-        <w:suppressLineNumbers w:val="0"/>
-        <w:spacing w:line="240" w:lineRule="auto"/>
-        <w:rPr>
-          <w:rFonts w:hint="default"/>
-          <w:sz w:val="52"/>
-          <w:szCs w:val="52"/>
-        </w:rPr>
-      </w:pPr>
-    </w:p>
-    <w:p>
-      <w:pPr>
-        <w:pStyle w:val="4"/>
-        <w:keepNext w:val="0"/>
-        <w:keepLines w:val="0"/>
-        <w:widowControl/>
-        <w:suppressLineNumbers w:val="0"/>
-        <w:spacing w:line="240" w:lineRule="auto"/>
-        <w:rPr>
-          <w:rFonts w:hint="default"/>
-          <w:sz w:val="52"/>
-          <w:szCs w:val="52"/>
-        </w:rPr>
-      </w:pPr>
-      <w:r>
-        <w:rPr>
-          <w:rFonts w:hint="default"/>
-          <w:sz w:val="52"/>
-          <w:szCs w:val="52"/>
-        </w:rPr>
-        <w:t>Tranditional Chinese</w:t>
-      </w:r>
-    </w:p>
-    <w:p>
-      <w:pPr>
-        <w:pStyle w:val="4"/>
-        <w:keepNext w:val="0"/>
-        <w:keepLines w:val="0"/>
-        <w:widowControl/>
-        <w:suppressLineNumbers w:val="0"/>
-        <w:spacing w:line="240" w:lineRule="auto"/>
-        <w:rPr>
-          <w:rFonts w:hint="default"/>
-          <w:sz w:val="52"/>
-          <w:szCs w:val="52"/>
-        </w:rPr>
-      </w:pPr>
-      <w:r>
-        <w:rPr>
-          <w:rFonts w:hint="default"/>
-          <w:sz w:val="52"/>
-          <w:szCs w:val="52"/>
-        </w:rPr>
-        <w:t xml:space="preserve">陋室銘 唐 劉禹錫 </w:t>
-      </w:r>
-    </w:p>
-    <w:p>
-      <w:pPr>
-        <w:pStyle w:val="4"/>
-        <w:keepNext w:val="0"/>
-        <w:keepLines w:val="0"/>
-        <w:widowControl/>
-        <w:suppressLineNumbers w:val="0"/>
-        <w:spacing w:line="240" w:lineRule="auto"/>
-        <w:rPr>
-          <w:rFonts w:hint="default"/>
-          <w:sz w:val="52"/>
-          <w:szCs w:val="52"/>
-        </w:rPr>
-      </w:pPr>
-      <w:r>
-        <w:rPr>
-          <w:rFonts w:hint="default"/>
-          <w:sz w:val="52"/>
-          <w:szCs w:val="52"/>
-        </w:rPr>
-        <w:t>山不在高，有仙則名。水不在深，有龍則靈。斯是陋室，惟吾德馨。</w:t>
-      </w:r>
-    </w:p>
-    <w:p>
-      <w:pPr>
-        <w:pStyle w:val="4"/>
-        <w:keepNext w:val="0"/>
-        <w:keepLines w:val="0"/>
-        <w:widowControl/>
-        <w:suppressLineNumbers w:val="0"/>
-        <w:spacing w:line="240" w:lineRule="auto"/>
-        <w:rPr>
-          <w:rFonts w:hint="default"/>
-          <w:sz w:val="52"/>
-          <w:szCs w:val="52"/>
-        </w:rPr>
-      </w:pPr>
-    </w:p>
-    <w:p>
-      <w:pPr>
-        <w:pStyle w:val="4"/>
-        <w:keepNext w:val="0"/>
-        <w:keepLines w:val="0"/>
-        <w:widowControl/>
-        <w:suppressLineNumbers w:val="0"/>
-        <w:spacing w:line="240" w:lineRule="auto"/>
-        <w:rPr>
-          <w:rFonts w:hint="default" w:eastAsia="宋体"/>
-          <w:sz w:val="52"/>
-          <w:szCs w:val="52"/>
-        </w:rPr>
-      </w:pPr>
-      <w:r>
-        <w:rPr>
-          <w:rFonts w:hint="default"/>
-          <w:sz w:val="52"/>
-          <w:szCs w:val="52"/>
-        </w:rPr>
-        <w:t>Simplified Chinese with pinying</w:t>
+      <w:r>
+        <w:rPr>
+          <w:rFonts w:hint="default"/>
+          <w:sz w:val="52"/>
+          <w:szCs w:val="52"/>
+        </w:rPr>
+        <w:fldChar w:fldCharType="begin"/>
+      </w:r>
+      <w:r>
+        <w:rPr>
+          <w:rFonts w:hint="default"/>
+          <w:sz w:val="52"/>
+          <w:szCs w:val="52"/>
+        </w:rPr>
+        <w:instrText xml:space="preserve"> EQ \* jc0 \* "Font:宋体" \* hps26 \o \ad(\s \up 25(tánɡ),唐)</w:instrText>
+      </w:r>
+      <w:r>
+        <w:rPr>
+          <w:rFonts w:hint="default"/>
+          <w:sz w:val="52"/>
+          <w:szCs w:val="52"/>
+        </w:rPr>
+        <w:fldChar w:fldCharType="end"/>
+      </w:r>
+      <w:r>
+        <w:rPr>
+          <w:rFonts w:hint="default"/>
+          <w:sz w:val="52"/>
+          <w:szCs w:val="52"/>
+        </w:rPr>
+        <w:t xml:space="preserve"> </w:t>
+      </w:r>
+      <w:r>
+        <w:rPr>
+          <w:rFonts w:hint="default"/>
+          <w:sz w:val="52"/>
+          <w:szCs w:val="52"/>
+        </w:rPr>
+        <w:fldChar w:fldCharType="begin"/>
+      </w:r>
+      <w:r>
+        <w:rPr>
+          <w:rFonts w:hint="default"/>
+          <w:sz w:val="52"/>
+          <w:szCs w:val="52"/>
+        </w:rPr>
+        <w:instrText xml:space="preserve"> EQ \* jc0 \* "Font:宋体" \* hps26 \o \ad(\s \up 25(liú),刘)</w:instrText>
+      </w:r>
+      <w:r>
+        <w:rPr>
+          <w:rFonts w:hint="default"/>
+          <w:sz w:val="52"/>
+          <w:szCs w:val="52"/>
+        </w:rPr>
+        <w:fldChar w:fldCharType="end"/>
+      </w:r>
+      <w:r>
+        <w:rPr>
+          <w:rFonts w:hint="default"/>
+          <w:sz w:val="52"/>
+          <w:szCs w:val="52"/>
+        </w:rPr>
+        <w:fldChar w:fldCharType="begin"/>
+      </w:r>
+      <w:r>
+        <w:rPr>
+          <w:rFonts w:hint="default"/>
+          <w:sz w:val="52"/>
+          <w:szCs w:val="52"/>
+        </w:rPr>
+        <w:instrText xml:space="preserve"> EQ \* jc0 \* "Font:宋体" \* hps26 \o \ad(\s \up 25(yǔ),禹)</w:instrText>
+      </w:r>
+      <w:r>
+        <w:rPr>
+          <w:rFonts w:hint="default"/>
+          <w:sz w:val="52"/>
+          <w:szCs w:val="52"/>
+        </w:rPr>
+        <w:fldChar w:fldCharType="end"/>
+      </w:r>
+      <w:r>
+        <w:rPr>
+          <w:rFonts w:hint="default"/>
+          <w:sz w:val="52"/>
+          <w:szCs w:val="52"/>
+        </w:rPr>
+        <w:fldChar w:fldCharType="begin"/>
+      </w:r>
+      <w:r>
+        <w:rPr>
+          <w:rFonts w:hint="default"/>
+          <w:sz w:val="52"/>
+          <w:szCs w:val="52"/>
+        </w:rPr>
+        <w:instrText xml:space="preserve"> EQ \* jc0 \* "Font:宋体" \* hps26 \o \ad(\s \up 25(xī),锡)</w:instrText>
+      </w:r>
+      <w:r>
+        <w:rPr>
+          <w:rFonts w:hint="default"/>
+          <w:sz w:val="52"/>
+          <w:szCs w:val="52"/>
+        </w:rPr>
+        <w:fldChar w:fldCharType="end"/>
+      </w:r>
+      <w:r>
+        <w:rPr>
+          <w:rFonts w:hint="default"/>
+          <w:sz w:val="52"/>
+          <w:szCs w:val="52"/>
+        </w:rPr>
+        <w:t xml:space="preserve"> </w:t>
       </w:r>
     </w:p>
     <w:p>
@@ -11980,6 +14214,470 @@
           <w:sz w:val="52"/>
           <w:szCs w:val="52"/>
         </w:rPr>
+        <w:instrText xml:space="preserve"> EQ \* jc0 \* "Font:宋体" \* hps26 \o \ad(\s \up 25(shān),山)</w:instrText>
+      </w:r>
+      <w:r>
+        <w:rPr>
+          <w:rFonts w:hint="default"/>
+          <w:sz w:val="52"/>
+          <w:szCs w:val="52"/>
+        </w:rPr>
+        <w:fldChar w:fldCharType="end"/>
+      </w:r>
+      <w:r>
+        <w:rPr>
+          <w:rFonts w:hint="default"/>
+          <w:sz w:val="52"/>
+          <w:szCs w:val="52"/>
+        </w:rPr>
+        <w:t>不bu2</w:t>
+      </w:r>
+      <w:r>
+        <w:rPr>
+          <w:rFonts w:hint="default"/>
+          <w:sz w:val="52"/>
+          <w:szCs w:val="52"/>
+        </w:rPr>
+        <w:fldChar w:fldCharType="begin"/>
+      </w:r>
+      <w:r>
+        <w:rPr>
+          <w:rFonts w:hint="default"/>
+          <w:sz w:val="52"/>
+          <w:szCs w:val="52"/>
+        </w:rPr>
+        <w:instrText xml:space="preserve"> EQ \* jc0 \* "Font:宋体" \* hps26 \o \ad(\s \up 25(zài),在)</w:instrText>
+      </w:r>
+      <w:r>
+        <w:rPr>
+          <w:rFonts w:hint="default"/>
+          <w:sz w:val="52"/>
+          <w:szCs w:val="52"/>
+        </w:rPr>
+        <w:fldChar w:fldCharType="end"/>
+      </w:r>
+      <w:r>
+        <w:rPr>
+          <w:rFonts w:hint="default"/>
+          <w:sz w:val="52"/>
+          <w:szCs w:val="52"/>
+        </w:rPr>
+        <w:fldChar w:fldCharType="begin"/>
+      </w:r>
+      <w:r>
+        <w:rPr>
+          <w:rFonts w:hint="default"/>
+          <w:sz w:val="52"/>
+          <w:szCs w:val="52"/>
+        </w:rPr>
+        <w:instrText xml:space="preserve"> EQ \* jc0 \* "Font:宋体" \* hps26 \o \ad(\s \up 25(ɡāo),高)</w:instrText>
+      </w:r>
+      <w:r>
+        <w:rPr>
+          <w:rFonts w:hint="default"/>
+          <w:sz w:val="52"/>
+          <w:szCs w:val="52"/>
+        </w:rPr>
+        <w:fldChar w:fldCharType="end"/>
+      </w:r>
+      <w:r>
+        <w:rPr>
+          <w:rFonts w:hint="default"/>
+          <w:sz w:val="52"/>
+          <w:szCs w:val="52"/>
+        </w:rPr>
+        <w:t>，</w:t>
+      </w:r>
+      <w:r>
+        <w:rPr>
+          <w:rFonts w:hint="default"/>
+          <w:sz w:val="52"/>
+          <w:szCs w:val="52"/>
+        </w:rPr>
+        <w:fldChar w:fldCharType="begin"/>
+      </w:r>
+      <w:r>
+        <w:rPr>
+          <w:rFonts w:hint="default"/>
+          <w:sz w:val="52"/>
+          <w:szCs w:val="52"/>
+        </w:rPr>
+        <w:instrText xml:space="preserve"> EQ \* jc0 \* "Font:宋体" \* hps26 \o \ad(\s \up 25(yǒu),有)</w:instrText>
+      </w:r>
+      <w:r>
+        <w:rPr>
+          <w:rFonts w:hint="default"/>
+          <w:sz w:val="52"/>
+          <w:szCs w:val="52"/>
+        </w:rPr>
+        <w:fldChar w:fldCharType="end"/>
+      </w:r>
+      <w:r>
+        <w:rPr>
+          <w:rFonts w:hint="default"/>
+          <w:sz w:val="52"/>
+          <w:szCs w:val="52"/>
+        </w:rPr>
+        <w:fldChar w:fldCharType="begin"/>
+      </w:r>
+      <w:r>
+        <w:rPr>
+          <w:rFonts w:hint="default"/>
+          <w:sz w:val="52"/>
+          <w:szCs w:val="52"/>
+        </w:rPr>
+        <w:instrText xml:space="preserve"> EQ \* jc0 \* "Font:宋体" \* hps26 \o \ad(\s \up 25(xiān),仙)</w:instrText>
+      </w:r>
+      <w:r>
+        <w:rPr>
+          <w:rFonts w:hint="default"/>
+          <w:sz w:val="52"/>
+          <w:szCs w:val="52"/>
+        </w:rPr>
+        <w:fldChar w:fldCharType="end"/>
+      </w:r>
+      <w:r>
+        <w:rPr>
+          <w:rFonts w:hint="default"/>
+          <w:sz w:val="52"/>
+          <w:szCs w:val="52"/>
+        </w:rPr>
+        <w:fldChar w:fldCharType="begin"/>
+      </w:r>
+      <w:r>
+        <w:rPr>
+          <w:rFonts w:hint="default"/>
+          <w:sz w:val="52"/>
+          <w:szCs w:val="52"/>
+        </w:rPr>
+        <w:instrText xml:space="preserve"> EQ \* jc0 \* "Font:宋体" \* hps26 \o \ad(\s \up 25(zé),则)</w:instrText>
+      </w:r>
+      <w:r>
+        <w:rPr>
+          <w:rFonts w:hint="default"/>
+          <w:sz w:val="52"/>
+          <w:szCs w:val="52"/>
+        </w:rPr>
+        <w:fldChar w:fldCharType="end"/>
+      </w:r>
+      <w:r>
+        <w:rPr>
+          <w:rFonts w:hint="default"/>
+          <w:sz w:val="52"/>
+          <w:szCs w:val="52"/>
+        </w:rPr>
+        <w:fldChar w:fldCharType="begin"/>
+      </w:r>
+      <w:r>
+        <w:rPr>
+          <w:rFonts w:hint="default"/>
+          <w:sz w:val="52"/>
+          <w:szCs w:val="52"/>
+        </w:rPr>
+        <w:instrText xml:space="preserve"> EQ \* jc0 \* "Font:宋体" \* hps26 \o \ad(\s \up 25(mínɡ),名)</w:instrText>
+      </w:r>
+      <w:r>
+        <w:rPr>
+          <w:rFonts w:hint="default"/>
+          <w:sz w:val="52"/>
+          <w:szCs w:val="52"/>
+        </w:rPr>
+        <w:fldChar w:fldCharType="end"/>
+      </w:r>
+      <w:r>
+        <w:rPr>
+          <w:rFonts w:hint="default"/>
+          <w:sz w:val="52"/>
+          <w:szCs w:val="52"/>
+        </w:rPr>
+        <w:t>。</w:t>
+      </w:r>
+    </w:p>
+    <w:p>
+      <w:pPr>
+        <w:pStyle w:val="4"/>
+        <w:keepNext w:val="0"/>
+        <w:keepLines w:val="0"/>
+        <w:widowControl/>
+        <w:suppressLineNumbers w:val="0"/>
+        <w:spacing w:line="240" w:lineRule="auto"/>
+        <w:jc w:val="distribute"/>
+        <w:rPr>
+          <w:rFonts w:hint="default"/>
+          <w:sz w:val="52"/>
+          <w:szCs w:val="52"/>
+        </w:rPr>
+      </w:pPr>
+      <w:r>
+        <w:rPr>
+          <w:rFonts w:hint="default"/>
+          <w:sz w:val="52"/>
+          <w:szCs w:val="52"/>
+        </w:rPr>
+        <w:fldChar w:fldCharType="begin"/>
+      </w:r>
+      <w:r>
+        <w:rPr>
+          <w:rFonts w:hint="default"/>
+          <w:sz w:val="52"/>
+          <w:szCs w:val="52"/>
+        </w:rPr>
+        <w:instrText xml:space="preserve"> EQ \* jc0 \* "Font:宋体" \* hps26 \o \ad(\s \up 25(shuǐ),水)</w:instrText>
+      </w:r>
+      <w:r>
+        <w:rPr>
+          <w:rFonts w:hint="default"/>
+          <w:sz w:val="52"/>
+          <w:szCs w:val="52"/>
+        </w:rPr>
+        <w:fldChar w:fldCharType="end"/>
+      </w:r>
+      <w:r>
+        <w:rPr>
+          <w:rFonts w:hint="default"/>
+          <w:sz w:val="52"/>
+          <w:szCs w:val="52"/>
+        </w:rPr>
+        <w:t>不bu2</w:t>
+      </w:r>
+      <w:r>
+        <w:rPr>
+          <w:rFonts w:hint="default"/>
+          <w:sz w:val="52"/>
+          <w:szCs w:val="52"/>
+        </w:rPr>
+        <w:fldChar w:fldCharType="begin"/>
+      </w:r>
+      <w:r>
+        <w:rPr>
+          <w:rFonts w:hint="default"/>
+          <w:sz w:val="52"/>
+          <w:szCs w:val="52"/>
+        </w:rPr>
+        <w:instrText xml:space="preserve"> EQ \* jc0 \* "Font:宋体" \* hps26 \o \ad(\s \up 25(zài),在)</w:instrText>
+      </w:r>
+      <w:r>
+        <w:rPr>
+          <w:rFonts w:hint="default"/>
+          <w:sz w:val="52"/>
+          <w:szCs w:val="52"/>
+        </w:rPr>
+        <w:fldChar w:fldCharType="end"/>
+      </w:r>
+      <w:r>
+        <w:rPr>
+          <w:rFonts w:hint="default"/>
+          <w:sz w:val="52"/>
+          <w:szCs w:val="52"/>
+        </w:rPr>
+        <w:fldChar w:fldCharType="begin"/>
+      </w:r>
+      <w:r>
+        <w:rPr>
+          <w:rFonts w:hint="default"/>
+          <w:sz w:val="52"/>
+          <w:szCs w:val="52"/>
+        </w:rPr>
+        <w:instrText xml:space="preserve"> EQ \* jc0 \* "Font:宋体" \* hps26 \o \ad(\s \up 25(shēn),深)</w:instrText>
+      </w:r>
+      <w:r>
+        <w:rPr>
+          <w:rFonts w:hint="default"/>
+          <w:sz w:val="52"/>
+          <w:szCs w:val="52"/>
+        </w:rPr>
+        <w:fldChar w:fldCharType="end"/>
+      </w:r>
+      <w:r>
+        <w:rPr>
+          <w:rFonts w:hint="default"/>
+          <w:sz w:val="52"/>
+          <w:szCs w:val="52"/>
+        </w:rPr>
+        <w:t>，</w:t>
+      </w:r>
+      <w:r>
+        <w:rPr>
+          <w:rFonts w:hint="default"/>
+          <w:sz w:val="52"/>
+          <w:szCs w:val="52"/>
+        </w:rPr>
+        <w:fldChar w:fldCharType="begin"/>
+      </w:r>
+      <w:r>
+        <w:rPr>
+          <w:rFonts w:hint="default"/>
+          <w:sz w:val="52"/>
+          <w:szCs w:val="52"/>
+        </w:rPr>
+        <w:instrText xml:space="preserve"> EQ \* jc0 \* "Font:宋体" \* hps26 \o \ad(\s \up 25(yǒu),有)</w:instrText>
+      </w:r>
+      <w:r>
+        <w:rPr>
+          <w:rFonts w:hint="default"/>
+          <w:sz w:val="52"/>
+          <w:szCs w:val="52"/>
+        </w:rPr>
+        <w:fldChar w:fldCharType="end"/>
+      </w:r>
+      <w:r>
+        <w:rPr>
+          <w:rFonts w:hint="default"/>
+          <w:sz w:val="52"/>
+          <w:szCs w:val="52"/>
+        </w:rPr>
+        <w:fldChar w:fldCharType="begin"/>
+      </w:r>
+      <w:r>
+        <w:rPr>
+          <w:rFonts w:hint="default"/>
+          <w:sz w:val="52"/>
+          <w:szCs w:val="52"/>
+        </w:rPr>
+        <w:instrText xml:space="preserve"> EQ \* jc0 \* "Font:宋体" \* hps26 \o \ad(\s \up 25(lónɡ),龙)</w:instrText>
+      </w:r>
+      <w:r>
+        <w:rPr>
+          <w:rFonts w:hint="default"/>
+          <w:sz w:val="52"/>
+          <w:szCs w:val="52"/>
+        </w:rPr>
+        <w:fldChar w:fldCharType="end"/>
+      </w:r>
+      <w:r>
+        <w:rPr>
+          <w:rFonts w:hint="default"/>
+          <w:sz w:val="52"/>
+          <w:szCs w:val="52"/>
+        </w:rPr>
+        <w:fldChar w:fldCharType="begin"/>
+      </w:r>
+      <w:r>
+        <w:rPr>
+          <w:rFonts w:hint="default"/>
+          <w:sz w:val="52"/>
+          <w:szCs w:val="52"/>
+        </w:rPr>
+        <w:instrText xml:space="preserve"> EQ \* jc0 \* "Font:宋体" \* hps26 \o \ad(\s \up 25(zé),则)</w:instrText>
+      </w:r>
+      <w:r>
+        <w:rPr>
+          <w:rFonts w:hint="default"/>
+          <w:sz w:val="52"/>
+          <w:szCs w:val="52"/>
+        </w:rPr>
+        <w:fldChar w:fldCharType="end"/>
+      </w:r>
+      <w:r>
+        <w:rPr>
+          <w:rFonts w:hint="default"/>
+          <w:sz w:val="52"/>
+          <w:szCs w:val="52"/>
+        </w:rPr>
+        <w:fldChar w:fldCharType="begin"/>
+      </w:r>
+      <w:r>
+        <w:rPr>
+          <w:rFonts w:hint="default"/>
+          <w:sz w:val="52"/>
+          <w:szCs w:val="52"/>
+        </w:rPr>
+        <w:instrText xml:space="preserve"> EQ \* jc0 \* "Font:宋体" \* hps26 \o \ad(\s \up 25(línɡ),灵)</w:instrText>
+      </w:r>
+      <w:r>
+        <w:rPr>
+          <w:rFonts w:hint="default"/>
+          <w:sz w:val="52"/>
+          <w:szCs w:val="52"/>
+        </w:rPr>
+        <w:fldChar w:fldCharType="end"/>
+      </w:r>
+      <w:r>
+        <w:rPr>
+          <w:rFonts w:hint="default"/>
+          <w:sz w:val="52"/>
+          <w:szCs w:val="52"/>
+        </w:rPr>
+        <w:t>。</w:t>
+      </w:r>
+    </w:p>
+    <w:p>
+      <w:pPr>
+        <w:pStyle w:val="4"/>
+        <w:keepNext w:val="0"/>
+        <w:keepLines w:val="0"/>
+        <w:widowControl/>
+        <w:suppressLineNumbers w:val="0"/>
+        <w:spacing w:line="240" w:lineRule="auto"/>
+        <w:jc w:val="distribute"/>
+        <w:rPr>
+          <w:rFonts w:hint="default"/>
+          <w:sz w:val="52"/>
+          <w:szCs w:val="52"/>
+        </w:rPr>
+      </w:pPr>
+      <w:r>
+        <w:rPr>
+          <w:rFonts w:hint="default"/>
+          <w:sz w:val="52"/>
+          <w:szCs w:val="52"/>
+        </w:rPr>
+        <w:fldChar w:fldCharType="begin"/>
+      </w:r>
+      <w:r>
+        <w:rPr>
+          <w:rFonts w:hint="default"/>
+          <w:sz w:val="52"/>
+          <w:szCs w:val="52"/>
+        </w:rPr>
+        <w:instrText xml:space="preserve"> EQ \* jc0 \* "Font:宋体" \* hps26 \o \ad(\s \up 25(sī),斯)</w:instrText>
+      </w:r>
+      <w:r>
+        <w:rPr>
+          <w:rFonts w:hint="default"/>
+          <w:sz w:val="52"/>
+          <w:szCs w:val="52"/>
+        </w:rPr>
+        <w:fldChar w:fldCharType="end"/>
+      </w:r>
+      <w:r>
+        <w:rPr>
+          <w:rFonts w:hint="default"/>
+          <w:sz w:val="52"/>
+          <w:szCs w:val="52"/>
+        </w:rPr>
+        <w:fldChar w:fldCharType="begin"/>
+      </w:r>
+      <w:r>
+        <w:rPr>
+          <w:rFonts w:hint="default"/>
+          <w:sz w:val="52"/>
+          <w:szCs w:val="52"/>
+        </w:rPr>
+        <w:instrText xml:space="preserve"> EQ \* jc0 \* "Font:宋体" \* hps26 \o \ad(\s \up 25(shì),是)</w:instrText>
+      </w:r>
+      <w:r>
+        <w:rPr>
+          <w:rFonts w:hint="default"/>
+          <w:sz w:val="52"/>
+          <w:szCs w:val="52"/>
+        </w:rPr>
+        <w:fldChar w:fldCharType="end"/>
+      </w:r>
+      <w:r>
+        <w:rPr>
+          <w:rFonts w:hint="default"/>
+          <w:sz w:val="52"/>
+          <w:szCs w:val="52"/>
+        </w:rPr>
+        <w:fldChar w:fldCharType="begin"/>
+      </w:r>
+      <w:r>
+        <w:rPr>
+          <w:rFonts w:hint="default"/>
+          <w:sz w:val="52"/>
+          <w:szCs w:val="52"/>
+        </w:rPr>
         <w:instrText xml:space="preserve"> EQ \* jc0 \* "Font:宋体" \* hps26 \o \ad(\s \up 25(lòu),陋)</w:instrText>
       </w:r>
       <w:r>
@@ -12020,143 +14718,111 @@
           <w:sz w:val="52"/>
           <w:szCs w:val="52"/>
         </w:rPr>
-        <w:fldChar w:fldCharType="begin"/>
-      </w:r>
-      <w:r>
-        <w:rPr>
-          <w:rFonts w:hint="default"/>
-          <w:sz w:val="52"/>
-          <w:szCs w:val="52"/>
-        </w:rPr>
-        <w:instrText xml:space="preserve"> EQ \* jc0 \* "Font:宋体" \* hps26 \o \ad(\s \up 25(mínɡ),铭)</w:instrText>
-      </w:r>
-      <w:r>
-        <w:rPr>
-          <w:rFonts w:hint="default"/>
-          <w:sz w:val="52"/>
-          <w:szCs w:val="52"/>
-        </w:rPr>
-        <w:fldChar w:fldCharType="end"/>
-      </w:r>
-      <w:r>
-        <w:rPr>
-          <w:rFonts w:hint="default"/>
-          <w:sz w:val="52"/>
-          <w:szCs w:val="52"/>
-        </w:rPr>
-        <w:t xml:space="preserve"> </w:t>
-      </w:r>
-      <w:r>
-        <w:rPr>
-          <w:rFonts w:hint="default"/>
-          <w:sz w:val="52"/>
-          <w:szCs w:val="52"/>
-        </w:rPr>
-        <w:fldChar w:fldCharType="begin"/>
-      </w:r>
-      <w:r>
-        <w:rPr>
-          <w:rFonts w:hint="default"/>
-          <w:sz w:val="52"/>
-          <w:szCs w:val="52"/>
-        </w:rPr>
-        <w:instrText xml:space="preserve"> EQ \* jc0 \* "Font:宋体" \* hps26 \o \ad(\s \up 25(tánɡ),唐)</w:instrText>
-      </w:r>
-      <w:r>
-        <w:rPr>
-          <w:rFonts w:hint="default"/>
-          <w:sz w:val="52"/>
-          <w:szCs w:val="52"/>
-        </w:rPr>
-        <w:fldChar w:fldCharType="end"/>
-      </w:r>
-      <w:r>
-        <w:rPr>
-          <w:rFonts w:hint="default"/>
-          <w:sz w:val="52"/>
-          <w:szCs w:val="52"/>
-        </w:rPr>
-        <w:t xml:space="preserve"> </w:t>
-      </w:r>
-      <w:r>
-        <w:rPr>
-          <w:rFonts w:hint="default"/>
-          <w:sz w:val="52"/>
-          <w:szCs w:val="52"/>
-        </w:rPr>
-        <w:fldChar w:fldCharType="begin"/>
-      </w:r>
-      <w:r>
-        <w:rPr>
-          <w:rFonts w:hint="default"/>
-          <w:sz w:val="52"/>
-          <w:szCs w:val="52"/>
-        </w:rPr>
-        <w:instrText xml:space="preserve"> EQ \* jc0 \* "Font:宋体" \* hps26 \o \ad(\s \up 25(liú),刘)</w:instrText>
-      </w:r>
-      <w:r>
-        <w:rPr>
-          <w:rFonts w:hint="default"/>
-          <w:sz w:val="52"/>
-          <w:szCs w:val="52"/>
-        </w:rPr>
-        <w:fldChar w:fldCharType="end"/>
-      </w:r>
-      <w:r>
-        <w:rPr>
-          <w:rFonts w:hint="default"/>
-          <w:sz w:val="52"/>
-          <w:szCs w:val="52"/>
-        </w:rPr>
-        <w:fldChar w:fldCharType="begin"/>
-      </w:r>
-      <w:r>
-        <w:rPr>
-          <w:rFonts w:hint="default"/>
-          <w:sz w:val="52"/>
-          <w:szCs w:val="52"/>
-        </w:rPr>
-        <w:instrText xml:space="preserve"> EQ \* jc0 \* "Font:宋体" \* hps26 \o \ad(\s \up 25(yǔ),禹)</w:instrText>
-      </w:r>
-      <w:r>
-        <w:rPr>
-          <w:rFonts w:hint="default"/>
-          <w:sz w:val="52"/>
-          <w:szCs w:val="52"/>
-        </w:rPr>
-        <w:fldChar w:fldCharType="end"/>
-      </w:r>
-      <w:r>
-        <w:rPr>
-          <w:rFonts w:hint="default"/>
-          <w:sz w:val="52"/>
-          <w:szCs w:val="52"/>
-        </w:rPr>
-        <w:fldChar w:fldCharType="begin"/>
-      </w:r>
-      <w:r>
-        <w:rPr>
-          <w:rFonts w:hint="default"/>
-          <w:sz w:val="52"/>
-          <w:szCs w:val="52"/>
-        </w:rPr>
-        <w:instrText xml:space="preserve"> EQ \* jc0 \* "Font:宋体" \* hps26 \o \ad(\s \up 25(xī),锡)</w:instrText>
-      </w:r>
-      <w:r>
-        <w:rPr>
-          <w:rFonts w:hint="default"/>
-          <w:sz w:val="52"/>
-          <w:szCs w:val="52"/>
-        </w:rPr>
-        <w:fldChar w:fldCharType="end"/>
-      </w:r>
-      <w:r>
-        <w:rPr>
-          <w:rFonts w:hint="default"/>
-          <w:sz w:val="52"/>
-          <w:szCs w:val="52"/>
-        </w:rPr>
-        <w:t xml:space="preserve"> </w:t>
+        <w:t>，</w:t>
+      </w:r>
+      <w:r>
+        <w:rPr>
+          <w:rFonts w:hint="default"/>
+          <w:sz w:val="52"/>
+          <w:szCs w:val="52"/>
+        </w:rPr>
+        <w:fldChar w:fldCharType="begin"/>
+      </w:r>
+      <w:r>
+        <w:rPr>
+          <w:rFonts w:hint="default"/>
+          <w:sz w:val="52"/>
+          <w:szCs w:val="52"/>
+        </w:rPr>
+        <w:instrText xml:space="preserve"> EQ \* jc0 \* "Font:宋体" \* hps26 \o \ad(\s \up 25(wéi),惟)</w:instrText>
+      </w:r>
+      <w:r>
+        <w:rPr>
+          <w:rFonts w:hint="default"/>
+          <w:sz w:val="52"/>
+          <w:szCs w:val="52"/>
+        </w:rPr>
+        <w:fldChar w:fldCharType="end"/>
+      </w:r>
+      <w:r>
+        <w:rPr>
+          <w:rFonts w:hint="default"/>
+          <w:sz w:val="52"/>
+          <w:szCs w:val="52"/>
+        </w:rPr>
+        <w:fldChar w:fldCharType="begin"/>
+      </w:r>
+      <w:r>
+        <w:rPr>
+          <w:rFonts w:hint="default"/>
+          <w:sz w:val="52"/>
+          <w:szCs w:val="52"/>
+        </w:rPr>
+        <w:instrText xml:space="preserve"> EQ \* jc0 \* "Font:宋体" \* hps26 \o \ad(\s \up 25(wú),吾)</w:instrText>
+      </w:r>
+      <w:r>
+        <w:rPr>
+          <w:rFonts w:hint="default"/>
+          <w:sz w:val="52"/>
+          <w:szCs w:val="52"/>
+        </w:rPr>
+        <w:fldChar w:fldCharType="end"/>
+      </w:r>
+      <w:r>
+        <w:rPr>
+          <w:rFonts w:hint="default"/>
+          <w:sz w:val="52"/>
+          <w:szCs w:val="52"/>
+        </w:rPr>
+        <w:fldChar w:fldCharType="begin"/>
+      </w:r>
+      <w:r>
+        <w:rPr>
+          <w:rFonts w:hint="default"/>
+          <w:sz w:val="52"/>
+          <w:szCs w:val="52"/>
+        </w:rPr>
+        <w:instrText xml:space="preserve"> EQ \* jc0 \* "Font:宋体" \* hps26 \o \ad(\s \up 25(dé),德)</w:instrText>
+      </w:r>
+      <w:r>
+        <w:rPr>
+          <w:rFonts w:hint="default"/>
+          <w:sz w:val="52"/>
+          <w:szCs w:val="52"/>
+        </w:rPr>
+        <w:fldChar w:fldCharType="end"/>
+      </w:r>
+      <w:r>
+        <w:rPr>
+          <w:rFonts w:hint="default"/>
+          <w:sz w:val="52"/>
+          <w:szCs w:val="52"/>
+        </w:rPr>
+        <w:fldChar w:fldCharType="begin"/>
+      </w:r>
+      <w:r>
+        <w:rPr>
+          <w:rFonts w:hint="default"/>
+          <w:sz w:val="52"/>
+          <w:szCs w:val="52"/>
+        </w:rPr>
+        <w:instrText xml:space="preserve"> EQ \* jc0 \* "Font:宋体" \* hps26 \o \ad(\s \up 25(xīn),馨)</w:instrText>
+      </w:r>
+      <w:r>
+        <w:rPr>
+          <w:rFonts w:hint="default"/>
+          <w:sz w:val="52"/>
+          <w:szCs w:val="52"/>
+        </w:rPr>
+        <w:fldChar w:fldCharType="end"/>
+      </w:r>
+      <w:r>
+        <w:rPr>
+          <w:rFonts w:hint="default"/>
+          <w:sz w:val="52"/>
+          <w:szCs w:val="52"/>
+        </w:rPr>
+        <w:t>。</w:t>
       </w:r>
     </w:p>
     <w:p>
@@ -12188,650 +14854,282 @@
           <w:sz w:val="52"/>
           <w:szCs w:val="52"/>
         </w:rPr>
-        <w:instrText xml:space="preserve"> EQ \* jc0 \* "Font:宋体" \* hps26 \o \ad(\s \up 25(shān),山)</w:instrText>
-      </w:r>
-      <w:r>
-        <w:rPr>
-          <w:rFonts w:hint="default"/>
-          <w:sz w:val="52"/>
-          <w:szCs w:val="52"/>
-        </w:rPr>
-        <w:fldChar w:fldCharType="end"/>
-      </w:r>
-      <w:r>
-        <w:rPr>
-          <w:rFonts w:hint="default"/>
-          <w:sz w:val="52"/>
-          <w:szCs w:val="52"/>
-        </w:rPr>
-        <w:t>不</w:t>
-      </w:r>
-      <w:r>
-        <w:rPr>
-          <w:rFonts w:hint="default"/>
-          <w:sz w:val="52"/>
-          <w:szCs w:val="52"/>
-        </w:rPr>
-        <w:t>bu2</w:t>
-      </w:r>
+        <w:instrText xml:space="preserve"> EQ \* jc0 \* "Font:宋体" \* hps26 \o \ad(\s \up 25(tāi),苔)</w:instrText>
+      </w:r>
+      <w:r>
+        <w:rPr>
+          <w:rFonts w:hint="default"/>
+          <w:sz w:val="52"/>
+          <w:szCs w:val="52"/>
+        </w:rPr>
+        <w:fldChar w:fldCharType="end"/>
+      </w:r>
+      <w:r>
+        <w:rPr>
+          <w:rFonts w:hint="default"/>
+          <w:sz w:val="52"/>
+          <w:szCs w:val="52"/>
+        </w:rPr>
+        <w:fldChar w:fldCharType="begin"/>
+      </w:r>
+      <w:r>
+        <w:rPr>
+          <w:rFonts w:hint="default"/>
+          <w:sz w:val="52"/>
+          <w:szCs w:val="52"/>
+        </w:rPr>
+        <w:instrText xml:space="preserve"> EQ \* jc0 \* "Font:宋体" \* hps26 \o \ad(\s \up 25(hén),痕)</w:instrText>
+      </w:r>
+      <w:r>
+        <w:rPr>
+          <w:rFonts w:hint="default"/>
+          <w:sz w:val="52"/>
+          <w:szCs w:val="52"/>
+        </w:rPr>
+        <w:fldChar w:fldCharType="end"/>
+      </w:r>
+      <w:r>
+        <w:rPr>
+          <w:rFonts w:hint="default"/>
+          <w:sz w:val="52"/>
+          <w:szCs w:val="52"/>
+        </w:rPr>
+        <w:fldChar w:fldCharType="begin"/>
+      </w:r>
+      <w:r>
+        <w:rPr>
+          <w:rFonts w:hint="default"/>
+          <w:sz w:val="52"/>
+          <w:szCs w:val="52"/>
+        </w:rPr>
+        <w:instrText xml:space="preserve"> EQ \* jc0 \* "Font:宋体" \* hps26 \o \ad(\s \up 25(shànɡ),上)</w:instrText>
+      </w:r>
+      <w:r>
+        <w:rPr>
+          <w:rFonts w:hint="default"/>
+          <w:sz w:val="52"/>
+          <w:szCs w:val="52"/>
+        </w:rPr>
+        <w:fldChar w:fldCharType="end"/>
+      </w:r>
+      <w:r>
+        <w:rPr>
+          <w:rFonts w:hint="default"/>
+          <w:sz w:val="52"/>
+          <w:szCs w:val="52"/>
+        </w:rPr>
+        <w:fldChar w:fldCharType="begin"/>
+      </w:r>
+      <w:r>
+        <w:rPr>
+          <w:rFonts w:hint="default"/>
+          <w:sz w:val="52"/>
+          <w:szCs w:val="52"/>
+        </w:rPr>
+        <w:instrText xml:space="preserve"> EQ \* jc0 \* "Font:宋体" \* hps26 \o \ad(\s \up 25(jiē),阶)</w:instrText>
+      </w:r>
+      <w:r>
+        <w:rPr>
+          <w:rFonts w:hint="default"/>
+          <w:sz w:val="52"/>
+          <w:szCs w:val="52"/>
+        </w:rPr>
+        <w:fldChar w:fldCharType="end"/>
+      </w:r>
+      <w:r>
+        <w:rPr>
+          <w:rFonts w:hint="default"/>
+          <w:sz w:val="52"/>
+          <w:szCs w:val="52"/>
+        </w:rPr>
+        <w:fldChar w:fldCharType="begin"/>
+      </w:r>
+      <w:r>
+        <w:rPr>
+          <w:rFonts w:hint="default"/>
+          <w:sz w:val="52"/>
+          <w:szCs w:val="52"/>
+        </w:rPr>
+        <w:instrText xml:space="preserve"> EQ \* jc0 \* "Font:宋体" \* hps26 \o \ad(\s \up 25(lǜ),绿)</w:instrText>
+      </w:r>
+      <w:r>
+        <w:rPr>
+          <w:rFonts w:hint="default"/>
+          <w:sz w:val="52"/>
+          <w:szCs w:val="52"/>
+        </w:rPr>
+        <w:fldChar w:fldCharType="end"/>
+      </w:r>
+      <w:r>
+        <w:rPr>
+          <w:rFonts w:hint="default"/>
+          <w:sz w:val="52"/>
+          <w:szCs w:val="52"/>
+        </w:rPr>
+        <w:t>，</w:t>
+      </w:r>
+    </w:p>
+    <w:p>
+      <w:pPr>
+        <w:pStyle w:val="4"/>
+        <w:keepNext w:val="0"/>
+        <w:keepLines w:val="0"/>
+        <w:widowControl/>
+        <w:suppressLineNumbers w:val="0"/>
+        <w:spacing w:line="240" w:lineRule="auto"/>
+        <w:jc w:val="distribute"/>
+        <w:rPr>
+          <w:rFonts w:hint="default"/>
+          <w:sz w:val="52"/>
+          <w:szCs w:val="52"/>
+        </w:rPr>
+      </w:pPr>
+      <w:r>
+        <w:rPr>
+          <w:rFonts w:hint="default"/>
+          <w:sz w:val="52"/>
+          <w:szCs w:val="52"/>
+        </w:rPr>
+        <w:fldChar w:fldCharType="begin"/>
+      </w:r>
+      <w:r>
+        <w:rPr>
+          <w:rFonts w:hint="default"/>
+          <w:sz w:val="52"/>
+          <w:szCs w:val="52"/>
+        </w:rPr>
+        <w:instrText xml:space="preserve"> EQ \* jc0 \* "Font:宋体" \* hps26 \o \ad(\s \up 25(cǎo),草)</w:instrText>
+      </w:r>
+      <w:r>
+        <w:rPr>
+          <w:rFonts w:hint="default"/>
+          <w:sz w:val="52"/>
+          <w:szCs w:val="52"/>
+        </w:rPr>
+        <w:fldChar w:fldCharType="end"/>
+      </w:r>
+      <w:r>
+        <w:rPr>
+          <w:rFonts w:hint="default"/>
+          <w:sz w:val="52"/>
+          <w:szCs w:val="52"/>
+        </w:rPr>
+        <w:fldChar w:fldCharType="begin"/>
+      </w:r>
+      <w:r>
+        <w:rPr>
+          <w:rFonts w:hint="default"/>
+          <w:sz w:val="52"/>
+          <w:szCs w:val="52"/>
+        </w:rPr>
+        <w:instrText xml:space="preserve"> EQ \* jc0 \* "Font:宋体" \* hps26 \o \ad(\s \up 25(sè),色)</w:instrText>
+      </w:r>
+      <w:r>
+        <w:rPr>
+          <w:rFonts w:hint="default"/>
+          <w:sz w:val="52"/>
+          <w:szCs w:val="52"/>
+        </w:rPr>
+        <w:fldChar w:fldCharType="end"/>
+      </w:r>
+      <w:r>
+        <w:rPr>
+          <w:rFonts w:hint="default"/>
+          <w:sz w:val="52"/>
+          <w:szCs w:val="52"/>
+        </w:rPr>
+        <w:fldChar w:fldCharType="begin"/>
+      </w:r>
+      <w:r>
+        <w:rPr>
+          <w:rFonts w:hint="default"/>
+          <w:sz w:val="52"/>
+          <w:szCs w:val="52"/>
+        </w:rPr>
+        <w:instrText xml:space="preserve"> EQ \* jc0 \* "Font:宋体" \* hps26 \o \ad(\s \up 25(rù),入)</w:instrText>
+      </w:r>
+      <w:r>
+        <w:rPr>
+          <w:rFonts w:hint="default"/>
+          <w:sz w:val="52"/>
+          <w:szCs w:val="52"/>
+        </w:rPr>
+        <w:fldChar w:fldCharType="end"/>
+      </w:r>
+      <w:r>
+        <w:rPr>
+          <w:rFonts w:hint="default"/>
+          <w:sz w:val="52"/>
+          <w:szCs w:val="52"/>
+        </w:rPr>
+        <w:fldChar w:fldCharType="begin"/>
+      </w:r>
+      <w:r>
+        <w:rPr>
+          <w:rFonts w:hint="default"/>
+          <w:sz w:val="52"/>
+          <w:szCs w:val="52"/>
+        </w:rPr>
+        <w:instrText xml:space="preserve"> EQ \* jc0 \* "Font:宋体" \* hps26 \o \ad(\s \up 25(lián),帘)</w:instrText>
+      </w:r>
+      <w:r>
+        <w:rPr>
+          <w:rFonts w:hint="default"/>
+          <w:sz w:val="52"/>
+          <w:szCs w:val="52"/>
+        </w:rPr>
+        <w:fldChar w:fldCharType="end"/>
+      </w:r>
+      <w:r>
+        <w:rPr>
+          <w:rFonts w:hint="default"/>
+          <w:sz w:val="52"/>
+          <w:szCs w:val="52"/>
+        </w:rPr>
+        <w:fldChar w:fldCharType="begin"/>
+      </w:r>
+      <w:r>
+        <w:rPr>
+          <w:rFonts w:hint="default"/>
+          <w:sz w:val="52"/>
+          <w:szCs w:val="52"/>
+        </w:rPr>
+        <w:instrText xml:space="preserve"> EQ \* jc0 \* "Font:宋体" \* hps26 \o \ad(\s \up 25(qīnɡ),青)</w:instrText>
+      </w:r>
+      <w:r>
+        <w:rPr>
+          <w:rFonts w:hint="default"/>
+          <w:sz w:val="52"/>
+          <w:szCs w:val="52"/>
+        </w:rPr>
+        <w:fldChar w:fldCharType="end"/>
+      </w:r>
+      <w:r>
+        <w:rPr>
+          <w:rFonts w:hint="default"/>
+          <w:sz w:val="52"/>
+          <w:szCs w:val="52"/>
+        </w:rPr>
+        <w:t>。</w:t>
+      </w:r>
+    </w:p>
+    <w:p>
+      <w:pPr>
+        <w:pStyle w:val="4"/>
+        <w:keepNext w:val="0"/>
+        <w:keepLines w:val="0"/>
+        <w:widowControl/>
+        <w:suppressLineNumbers w:val="0"/>
+        <w:spacing w:line="240" w:lineRule="auto"/>
+        <w:jc w:val="distribute"/>
+        <w:rPr>
+          <w:rFonts w:hint="default" w:eastAsia="宋体"/>
+          <w:sz w:val="52"/>
+          <w:szCs w:val="52"/>
+        </w:rPr>
+      </w:pPr>
       <w:bookmarkStart w:id="0" w:name="_GoBack"/>
       <w:bookmarkEnd w:id="0"/>
-      <w:r>
-        <w:rPr>
-          <w:rFonts w:hint="default"/>
-          <w:sz w:val="52"/>
-          <w:szCs w:val="52"/>
-        </w:rPr>
-        <w:fldChar w:fldCharType="begin"/>
-      </w:r>
-      <w:r>
-        <w:rPr>
-          <w:rFonts w:hint="default"/>
-          <w:sz w:val="52"/>
-          <w:szCs w:val="52"/>
-        </w:rPr>
-        <w:instrText xml:space="preserve"> EQ \* jc0 \* "Font:宋体" \* hps26 \o \ad(\s \up 25(zài),在)</w:instrText>
-      </w:r>
-      <w:r>
-        <w:rPr>
-          <w:rFonts w:hint="default"/>
-          <w:sz w:val="52"/>
-          <w:szCs w:val="52"/>
-        </w:rPr>
-        <w:fldChar w:fldCharType="end"/>
-      </w:r>
-      <w:r>
-        <w:rPr>
-          <w:rFonts w:hint="default"/>
-          <w:sz w:val="52"/>
-          <w:szCs w:val="52"/>
-        </w:rPr>
-        <w:fldChar w:fldCharType="begin"/>
-      </w:r>
-      <w:r>
-        <w:rPr>
-          <w:rFonts w:hint="default"/>
-          <w:sz w:val="52"/>
-          <w:szCs w:val="52"/>
-        </w:rPr>
-        <w:instrText xml:space="preserve"> EQ \* jc0 \* "Font:宋体" \* hps26 \o \ad(\s \up 25(ɡāo),高)</w:instrText>
-      </w:r>
-      <w:r>
-        <w:rPr>
-          <w:rFonts w:hint="default"/>
-          <w:sz w:val="52"/>
-          <w:szCs w:val="52"/>
-        </w:rPr>
-        <w:fldChar w:fldCharType="end"/>
-      </w:r>
-      <w:r>
-        <w:rPr>
-          <w:rFonts w:hint="default"/>
-          <w:sz w:val="52"/>
-          <w:szCs w:val="52"/>
-        </w:rPr>
-        <w:t>，</w:t>
-      </w:r>
-      <w:r>
-        <w:rPr>
-          <w:rFonts w:hint="default"/>
-          <w:sz w:val="52"/>
-          <w:szCs w:val="52"/>
-        </w:rPr>
-        <w:fldChar w:fldCharType="begin"/>
-      </w:r>
-      <w:r>
-        <w:rPr>
-          <w:rFonts w:hint="default"/>
-          <w:sz w:val="52"/>
-          <w:szCs w:val="52"/>
-        </w:rPr>
-        <w:instrText xml:space="preserve"> EQ \* jc0 \* "Font:宋体" \* hps26 \o \ad(\s \up 25(yǒu),有)</w:instrText>
-      </w:r>
-      <w:r>
-        <w:rPr>
-          <w:rFonts w:hint="default"/>
-          <w:sz w:val="52"/>
-          <w:szCs w:val="52"/>
-        </w:rPr>
-        <w:fldChar w:fldCharType="end"/>
-      </w:r>
-      <w:r>
-        <w:rPr>
-          <w:rFonts w:hint="default"/>
-          <w:sz w:val="52"/>
-          <w:szCs w:val="52"/>
-        </w:rPr>
-        <w:fldChar w:fldCharType="begin"/>
-      </w:r>
-      <w:r>
-        <w:rPr>
-          <w:rFonts w:hint="default"/>
-          <w:sz w:val="52"/>
-          <w:szCs w:val="52"/>
-        </w:rPr>
-        <w:instrText xml:space="preserve"> EQ \* jc0 \* "Font:宋体" \* hps26 \o \ad(\s \up 25(xiān),仙)</w:instrText>
-      </w:r>
-      <w:r>
-        <w:rPr>
-          <w:rFonts w:hint="default"/>
-          <w:sz w:val="52"/>
-          <w:szCs w:val="52"/>
-        </w:rPr>
-        <w:fldChar w:fldCharType="end"/>
-      </w:r>
-      <w:r>
-        <w:rPr>
-          <w:rFonts w:hint="default"/>
-          <w:sz w:val="52"/>
-          <w:szCs w:val="52"/>
-        </w:rPr>
-        <w:fldChar w:fldCharType="begin"/>
-      </w:r>
-      <w:r>
-        <w:rPr>
-          <w:rFonts w:hint="default"/>
-          <w:sz w:val="52"/>
-          <w:szCs w:val="52"/>
-        </w:rPr>
-        <w:instrText xml:space="preserve"> EQ \* jc0 \* "Font:宋体" \* hps26 \o \ad(\s \up 25(zé),则)</w:instrText>
-      </w:r>
-      <w:r>
-        <w:rPr>
-          <w:rFonts w:hint="default"/>
-          <w:sz w:val="52"/>
-          <w:szCs w:val="52"/>
-        </w:rPr>
-        <w:fldChar w:fldCharType="end"/>
-      </w:r>
-      <w:r>
-        <w:rPr>
-          <w:rFonts w:hint="default"/>
-          <w:sz w:val="52"/>
-          <w:szCs w:val="52"/>
-        </w:rPr>
-        <w:fldChar w:fldCharType="begin"/>
-      </w:r>
-      <w:r>
-        <w:rPr>
-          <w:rFonts w:hint="default"/>
-          <w:sz w:val="52"/>
-          <w:szCs w:val="52"/>
-        </w:rPr>
-        <w:instrText xml:space="preserve"> EQ \* jc0 \* "Font:宋体" \* hps26 \o \ad(\s \up 25(mínɡ),名)</w:instrText>
-      </w:r>
-      <w:r>
-        <w:rPr>
-          <w:rFonts w:hint="default"/>
-          <w:sz w:val="52"/>
-          <w:szCs w:val="52"/>
-        </w:rPr>
-        <w:fldChar w:fldCharType="end"/>
-      </w:r>
-      <w:r>
-        <w:rPr>
-          <w:rFonts w:hint="default"/>
-          <w:sz w:val="52"/>
-          <w:szCs w:val="52"/>
-        </w:rPr>
-        <w:t>。</w:t>
-      </w:r>
-    </w:p>
-    <w:p>
-      <w:pPr>
-        <w:pStyle w:val="4"/>
-        <w:keepNext w:val="0"/>
-        <w:keepLines w:val="0"/>
-        <w:widowControl/>
-        <w:suppressLineNumbers w:val="0"/>
-        <w:spacing w:line="240" w:lineRule="auto"/>
-        <w:jc w:val="distribute"/>
-        <w:rPr>
-          <w:rFonts w:hint="default"/>
-          <w:sz w:val="52"/>
-          <w:szCs w:val="52"/>
-        </w:rPr>
-      </w:pPr>
-      <w:r>
-        <w:rPr>
-          <w:rFonts w:hint="default"/>
-          <w:sz w:val="52"/>
-          <w:szCs w:val="52"/>
-        </w:rPr>
-        <w:fldChar w:fldCharType="begin"/>
-      </w:r>
-      <w:r>
-        <w:rPr>
-          <w:rFonts w:hint="default"/>
-          <w:sz w:val="52"/>
-          <w:szCs w:val="52"/>
-        </w:rPr>
-        <w:instrText xml:space="preserve"> EQ \* jc0 \* "Font:宋体" \* hps26 \o \ad(\s \up 25(shuǐ),水)</w:instrText>
-      </w:r>
-      <w:r>
-        <w:rPr>
-          <w:rFonts w:hint="default"/>
-          <w:sz w:val="52"/>
-          <w:szCs w:val="52"/>
-        </w:rPr>
-        <w:fldChar w:fldCharType="end"/>
-      </w:r>
-      <w:r>
-        <w:rPr>
-          <w:rFonts w:hint="default"/>
-          <w:sz w:val="52"/>
-          <w:szCs w:val="52"/>
-        </w:rPr>
-        <w:t>不</w:t>
-      </w:r>
-      <w:r>
-        <w:rPr>
-          <w:rFonts w:hint="default"/>
-          <w:sz w:val="52"/>
-          <w:szCs w:val="52"/>
-        </w:rPr>
-        <w:t>bu2</w:t>
-      </w:r>
-      <w:r>
-        <w:rPr>
-          <w:rFonts w:hint="default"/>
-          <w:sz w:val="52"/>
-          <w:szCs w:val="52"/>
-        </w:rPr>
-        <w:fldChar w:fldCharType="begin"/>
-      </w:r>
-      <w:r>
-        <w:rPr>
-          <w:rFonts w:hint="default"/>
-          <w:sz w:val="52"/>
-          <w:szCs w:val="52"/>
-        </w:rPr>
-        <w:instrText xml:space="preserve"> EQ \* jc0 \* "Font:宋体" \* hps26 \o \ad(\s \up 25(zài),在)</w:instrText>
-      </w:r>
-      <w:r>
-        <w:rPr>
-          <w:rFonts w:hint="default"/>
-          <w:sz w:val="52"/>
-          <w:szCs w:val="52"/>
-        </w:rPr>
-        <w:fldChar w:fldCharType="end"/>
-      </w:r>
-      <w:r>
-        <w:rPr>
-          <w:rFonts w:hint="default"/>
-          <w:sz w:val="52"/>
-          <w:szCs w:val="52"/>
-        </w:rPr>
-        <w:fldChar w:fldCharType="begin"/>
-      </w:r>
-      <w:r>
-        <w:rPr>
-          <w:rFonts w:hint="default"/>
-          <w:sz w:val="52"/>
-          <w:szCs w:val="52"/>
-        </w:rPr>
-        <w:instrText xml:space="preserve"> EQ \* jc0 \* "Font:宋体" \* hps26 \o \ad(\s \up 25(shēn),深)</w:instrText>
-      </w:r>
-      <w:r>
-        <w:rPr>
-          <w:rFonts w:hint="default"/>
-          <w:sz w:val="52"/>
-          <w:szCs w:val="52"/>
-        </w:rPr>
-        <w:fldChar w:fldCharType="end"/>
-      </w:r>
-      <w:r>
-        <w:rPr>
-          <w:rFonts w:hint="default"/>
-          <w:sz w:val="52"/>
-          <w:szCs w:val="52"/>
-        </w:rPr>
-        <w:t>，</w:t>
-      </w:r>
-      <w:r>
-        <w:rPr>
-          <w:rFonts w:hint="default"/>
-          <w:sz w:val="52"/>
-          <w:szCs w:val="52"/>
-        </w:rPr>
-        <w:fldChar w:fldCharType="begin"/>
-      </w:r>
-      <w:r>
-        <w:rPr>
-          <w:rFonts w:hint="default"/>
-          <w:sz w:val="52"/>
-          <w:szCs w:val="52"/>
-        </w:rPr>
-        <w:instrText xml:space="preserve"> EQ \* jc0 \* "Font:宋体" \* hps26 \o \ad(\s \up 25(yǒu),有)</w:instrText>
-      </w:r>
-      <w:r>
-        <w:rPr>
-          <w:rFonts w:hint="default"/>
-          <w:sz w:val="52"/>
-          <w:szCs w:val="52"/>
-        </w:rPr>
-        <w:fldChar w:fldCharType="end"/>
-      </w:r>
-      <w:r>
-        <w:rPr>
-          <w:rFonts w:hint="default"/>
-          <w:sz w:val="52"/>
-          <w:szCs w:val="52"/>
-        </w:rPr>
-        <w:fldChar w:fldCharType="begin"/>
-      </w:r>
-      <w:r>
-        <w:rPr>
-          <w:rFonts w:hint="default"/>
-          <w:sz w:val="52"/>
-          <w:szCs w:val="52"/>
-        </w:rPr>
-        <w:instrText xml:space="preserve"> EQ \* jc0 \* "Font:宋体" \* hps26 \o \ad(\s \up 25(lónɡ),龙)</w:instrText>
-      </w:r>
-      <w:r>
-        <w:rPr>
-          <w:rFonts w:hint="default"/>
-          <w:sz w:val="52"/>
-          <w:szCs w:val="52"/>
-        </w:rPr>
-        <w:fldChar w:fldCharType="end"/>
-      </w:r>
-      <w:r>
-        <w:rPr>
-          <w:rFonts w:hint="default"/>
-          <w:sz w:val="52"/>
-          <w:szCs w:val="52"/>
-        </w:rPr>
-        <w:fldChar w:fldCharType="begin"/>
-      </w:r>
-      <w:r>
-        <w:rPr>
-          <w:rFonts w:hint="default"/>
-          <w:sz w:val="52"/>
-          <w:szCs w:val="52"/>
-        </w:rPr>
-        <w:instrText xml:space="preserve"> EQ \* jc0 \* "Font:宋体" \* hps26 \o \ad(\s \up 25(zé),则)</w:instrText>
-      </w:r>
-      <w:r>
-        <w:rPr>
-          <w:rFonts w:hint="default"/>
-          <w:sz w:val="52"/>
-          <w:szCs w:val="52"/>
-        </w:rPr>
-        <w:fldChar w:fldCharType="end"/>
-      </w:r>
-      <w:r>
-        <w:rPr>
-          <w:rFonts w:hint="default"/>
-          <w:sz w:val="52"/>
-          <w:szCs w:val="52"/>
-        </w:rPr>
-        <w:fldChar w:fldCharType="begin"/>
-      </w:r>
-      <w:r>
-        <w:rPr>
-          <w:rFonts w:hint="default"/>
-          <w:sz w:val="52"/>
-          <w:szCs w:val="52"/>
-        </w:rPr>
-        <w:instrText xml:space="preserve"> EQ \* jc0 \* "Font:宋体" \* hps26 \o \ad(\s \up 25(línɡ),灵)</w:instrText>
-      </w:r>
-      <w:r>
-        <w:rPr>
-          <w:rFonts w:hint="default"/>
-          <w:sz w:val="52"/>
-          <w:szCs w:val="52"/>
-        </w:rPr>
-        <w:fldChar w:fldCharType="end"/>
-      </w:r>
-      <w:r>
-        <w:rPr>
-          <w:rFonts w:hint="default"/>
-          <w:sz w:val="52"/>
-          <w:szCs w:val="52"/>
-        </w:rPr>
-        <w:t>。</w:t>
-      </w:r>
-    </w:p>
-    <w:p>
-      <w:pPr>
-        <w:pStyle w:val="4"/>
-        <w:keepNext w:val="0"/>
-        <w:keepLines w:val="0"/>
-        <w:widowControl/>
-        <w:suppressLineNumbers w:val="0"/>
-        <w:spacing w:line="240" w:lineRule="auto"/>
-        <w:jc w:val="distribute"/>
-        <w:rPr>
-          <w:rFonts w:hint="default"/>
-          <w:sz w:val="52"/>
-          <w:szCs w:val="52"/>
-        </w:rPr>
-      </w:pPr>
-      <w:r>
-        <w:rPr>
-          <w:rFonts w:hint="default"/>
-          <w:sz w:val="52"/>
-          <w:szCs w:val="52"/>
-        </w:rPr>
-        <w:fldChar w:fldCharType="begin"/>
-      </w:r>
-      <w:r>
-        <w:rPr>
-          <w:rFonts w:hint="default"/>
-          <w:sz w:val="52"/>
-          <w:szCs w:val="52"/>
-        </w:rPr>
-        <w:instrText xml:space="preserve"> EQ \* jc0 \* "Font:宋体" \* hps26 \o \ad(\s \up 25(sī),斯)</w:instrText>
-      </w:r>
-      <w:r>
-        <w:rPr>
-          <w:rFonts w:hint="default"/>
-          <w:sz w:val="52"/>
-          <w:szCs w:val="52"/>
-        </w:rPr>
-        <w:fldChar w:fldCharType="end"/>
-      </w:r>
-      <w:r>
-        <w:rPr>
-          <w:rFonts w:hint="default"/>
-          <w:sz w:val="52"/>
-          <w:szCs w:val="52"/>
-        </w:rPr>
-        <w:fldChar w:fldCharType="begin"/>
-      </w:r>
-      <w:r>
-        <w:rPr>
-          <w:rFonts w:hint="default"/>
-          <w:sz w:val="52"/>
-          <w:szCs w:val="52"/>
-        </w:rPr>
-        <w:instrText xml:space="preserve"> EQ \* jc0 \* "Font:宋体" \* hps26 \o \ad(\s \up 25(shì),是)</w:instrText>
-      </w:r>
-      <w:r>
-        <w:rPr>
-          <w:rFonts w:hint="default"/>
-          <w:sz w:val="52"/>
-          <w:szCs w:val="52"/>
-        </w:rPr>
-        <w:fldChar w:fldCharType="end"/>
-      </w:r>
-      <w:r>
-        <w:rPr>
-          <w:rFonts w:hint="default"/>
-          <w:sz w:val="52"/>
-          <w:szCs w:val="52"/>
-        </w:rPr>
-        <w:fldChar w:fldCharType="begin"/>
-      </w:r>
-      <w:r>
-        <w:rPr>
-          <w:rFonts w:hint="default"/>
-          <w:sz w:val="52"/>
-          <w:szCs w:val="52"/>
-        </w:rPr>
-        <w:instrText xml:space="preserve"> EQ \* jc0 \* "Font:宋体" \* hps26 \o \ad(\s \up 25(lòu),陋)</w:instrText>
-      </w:r>
-      <w:r>
-        <w:rPr>
-          <w:rFonts w:hint="default"/>
-          <w:sz w:val="52"/>
-          <w:szCs w:val="52"/>
-        </w:rPr>
-        <w:fldChar w:fldCharType="end"/>
-      </w:r>
-      <w:r>
-        <w:rPr>
-          <w:rFonts w:hint="default"/>
-          <w:sz w:val="52"/>
-          <w:szCs w:val="52"/>
-        </w:rPr>
-        <w:fldChar w:fldCharType="begin"/>
-      </w:r>
-      <w:r>
-        <w:rPr>
-          <w:rFonts w:hint="default"/>
-          <w:sz w:val="52"/>
-          <w:szCs w:val="52"/>
-        </w:rPr>
-        <w:instrText xml:space="preserve"> EQ \* jc0 \* "Font:宋体" \* hps26 \o \ad(\s \up 25(shì),室)</w:instrText>
-      </w:r>
-      <w:r>
-        <w:rPr>
-          <w:rFonts w:hint="default"/>
-          <w:sz w:val="52"/>
-          <w:szCs w:val="52"/>
-        </w:rPr>
-        <w:fldChar w:fldCharType="end"/>
-      </w:r>
-      <w:r>
-        <w:rPr>
-          <w:rFonts w:hint="default"/>
-          <w:sz w:val="52"/>
-          <w:szCs w:val="52"/>
-        </w:rPr>
-        <w:t>，</w:t>
-      </w:r>
-      <w:r>
-        <w:rPr>
-          <w:rFonts w:hint="default"/>
-          <w:sz w:val="52"/>
-          <w:szCs w:val="52"/>
-        </w:rPr>
-        <w:fldChar w:fldCharType="begin"/>
-      </w:r>
-      <w:r>
-        <w:rPr>
-          <w:rFonts w:hint="default"/>
-          <w:sz w:val="52"/>
-          <w:szCs w:val="52"/>
-        </w:rPr>
-        <w:instrText xml:space="preserve"> EQ \* jc0 \* "Font:宋体" \* hps26 \o \ad(\s \up 25(wéi),惟)</w:instrText>
-      </w:r>
-      <w:r>
-        <w:rPr>
-          <w:rFonts w:hint="default"/>
-          <w:sz w:val="52"/>
-          <w:szCs w:val="52"/>
-        </w:rPr>
-        <w:fldChar w:fldCharType="end"/>
-      </w:r>
-      <w:r>
-        <w:rPr>
-          <w:rFonts w:hint="default"/>
-          <w:sz w:val="52"/>
-          <w:szCs w:val="52"/>
-        </w:rPr>
-        <w:fldChar w:fldCharType="begin"/>
-      </w:r>
-      <w:r>
-        <w:rPr>
-          <w:rFonts w:hint="default"/>
-          <w:sz w:val="52"/>
-          <w:szCs w:val="52"/>
-        </w:rPr>
-        <w:instrText xml:space="preserve"> EQ \* jc0 \* "Font:宋体" \* hps26 \o \ad(\s \up 25(wú),吾)</w:instrText>
-      </w:r>
-      <w:r>
-        <w:rPr>
-          <w:rFonts w:hint="default"/>
-          <w:sz w:val="52"/>
-          <w:szCs w:val="52"/>
-        </w:rPr>
-        <w:fldChar w:fldCharType="end"/>
-      </w:r>
-      <w:r>
-        <w:rPr>
-          <w:rFonts w:hint="default"/>
-          <w:sz w:val="52"/>
-          <w:szCs w:val="52"/>
-        </w:rPr>
-        <w:fldChar w:fldCharType="begin"/>
-      </w:r>
-      <w:r>
-        <w:rPr>
-          <w:rFonts w:hint="default"/>
-          <w:sz w:val="52"/>
-          <w:szCs w:val="52"/>
-        </w:rPr>
-        <w:instrText xml:space="preserve"> EQ \* jc0 \* "Font:宋体" \* hps26 \o \ad(\s \up 25(dé),德)</w:instrText>
-      </w:r>
-      <w:r>
-        <w:rPr>
-          <w:rFonts w:hint="default"/>
-          <w:sz w:val="52"/>
-          <w:szCs w:val="52"/>
-        </w:rPr>
-        <w:fldChar w:fldCharType="end"/>
-      </w:r>
-      <w:r>
-        <w:rPr>
-          <w:rFonts w:hint="default"/>
-          <w:sz w:val="52"/>
-          <w:szCs w:val="52"/>
-        </w:rPr>
-        <w:fldChar w:fldCharType="begin"/>
-      </w:r>
-      <w:r>
-        <w:rPr>
-          <w:rFonts w:hint="default"/>
-          <w:sz w:val="52"/>
-          <w:szCs w:val="52"/>
-        </w:rPr>
-        <w:instrText xml:space="preserve"> EQ \* jc0 \* "Font:宋体" \* hps26 \o \ad(\s \up 25(xīn),馨)</w:instrText>
-      </w:r>
-      <w:r>
-        <w:rPr>
-          <w:rFonts w:hint="default"/>
-          <w:sz w:val="52"/>
-          <w:szCs w:val="52"/>
-        </w:rPr>
-        <w:fldChar w:fldCharType="end"/>
-      </w:r>
-      <w:r>
-        <w:rPr>
-          <w:rFonts w:hint="default"/>
-          <w:sz w:val="52"/>
-          <w:szCs w:val="52"/>
-        </w:rPr>
-        <w:t>。</w:t>
-      </w:r>
-    </w:p>
-    <w:p>
-      <w:pPr>
-        <w:pStyle w:val="4"/>
-        <w:keepNext w:val="0"/>
-        <w:keepLines w:val="0"/>
-        <w:widowControl/>
-        <w:suppressLineNumbers w:val="0"/>
-        <w:spacing w:line="240" w:lineRule="auto"/>
-        <w:jc w:val="distribute"/>
-        <w:rPr>
-          <w:rFonts w:hint="default" w:eastAsia="宋体"/>
-          <w:sz w:val="52"/>
-          <w:szCs w:val="52"/>
-        </w:rPr>
-      </w:pPr>
     </w:p>
     <w:p>
       <w:pPr>

</xml_diff>